<commit_message>
nmv 25 07 2023
</commit_message>
<xml_diff>
--- a/TS-Padam/TS-5.7/TS 5.7 Sanskrit Pada Paatam Corrections.docx
+++ b/TS-Padam/TS-5.7/TS 5.7 Sanskrit Pada Paatam Corrections.docx
@@ -2,6 +2,684 @@
 <file path=word/document.xml><?xml version="1.0" encoding="utf-8"?>
 <w:document xmlns:wpc="http://schemas.microsoft.com/office/word/2010/wordprocessingCanvas" xmlns:cx="http://schemas.microsoft.com/office/drawing/2014/chartex" xmlns:cx1="http://schemas.microsoft.com/office/drawing/2015/9/8/chartex" xmlns:cx2="http://schemas.microsoft.com/office/drawing/2015/10/21/chartex" xmlns:cx3="http://schemas.microsoft.com/office/drawing/2016/5/9/chartex" xmlns:cx4="http://schemas.microsoft.com/office/drawing/2016/5/10/chartex" xmlns:cx5="http://schemas.microsoft.com/office/drawing/2016/5/11/chartex" xmlns:cx6="http://schemas.microsoft.com/office/drawing/2016/5/12/chartex" xmlns:cx7="http://schemas.microsoft.com/office/drawing/2016/5/13/chartex" xmlns:cx8="http://schemas.microsoft.com/office/drawing/2016/5/14/chartex" xmlns:mc="http://schemas.openxmlformats.org/markup-compatibility/2006" xmlns:aink="http://schemas.microsoft.com/office/drawing/2016/ink" xmlns:am3d="http://schemas.microsoft.com/office/drawing/2017/model3d" xmlns:o="urn:schemas-microsoft-com:office:office" xmlns:oel="http://schemas.microsoft.com/office/2019/extlst" xmlns:r="http://schemas.openxmlformats.org/officeDocument/2006/relationships" xmlns:m="http://schemas.openxmlformats.org/officeDocument/2006/math" xmlns:v="urn:schemas-microsoft-com:vml" xmlns:wp14="http://schemas.microsoft.com/office/word/2010/wordprocessingDrawing" xmlns:wp="http://schemas.openxmlformats.org/drawingml/2006/wordprocessingDrawing" xmlns:w10="urn:schemas-microsoft-com:office:word" xmlns:w="http://schemas.openxmlformats.org/wordprocessingml/2006/main" xmlns:w14="http://schemas.microsoft.com/office/word/2010/wordml" xmlns:w15="http://schemas.microsoft.com/office/word/2012/wordml" xmlns:w16cex="http://schemas.microsoft.com/office/word/2018/wordml/cex" xmlns:w16cid="http://schemas.microsoft.com/office/word/2016/wordml/cid" xmlns:w16="http://schemas.microsoft.com/office/word/2018/wordml" xmlns:w16sdtdh="http://schemas.microsoft.com/office/word/2020/wordml/sdtdatahash" xmlns:w16se="http://schemas.microsoft.com/office/word/2015/wordml/symex" xmlns:wpg="http://schemas.microsoft.com/office/word/2010/wordprocessingGroup" xmlns:wpi="http://schemas.microsoft.com/office/word/2010/wordprocessingInk" xmlns:wne="http://schemas.microsoft.com/office/word/2006/wordml" xmlns:wps="http://schemas.microsoft.com/office/word/2010/wordprocessingShape" mc:Ignorable="w14 w15 w16se w16cid w16 w16cex w16sdtdh wp14">
   <w:body>
+    <w:p>
+      <w:pPr>
+        <w:jc w:val="center"/>
+        <w:rPr>
+          <w:b/>
+          <w:bCs/>
+          <w:sz w:val="32"/>
+          <w:szCs w:val="32"/>
+          <w:u w:val="single"/>
+        </w:rPr>
+      </w:pPr>
+      <w:r>
+        <w:rPr>
+          <w:b/>
+          <w:bCs/>
+          <w:sz w:val="32"/>
+          <w:szCs w:val="32"/>
+          <w:u w:val="single"/>
+        </w:rPr>
+        <w:t xml:space="preserve">TS Pada Paatam – TS 5.7 </w:t>
+      </w:r>
+      <w:r>
+        <w:rPr>
+          <w:b/>
+          <w:bCs/>
+          <w:sz w:val="32"/>
+          <w:szCs w:val="32"/>
+          <w:u w:val="single"/>
+        </w:rPr>
+        <w:t>Sanskrit</w:t>
+      </w:r>
+      <w:r>
+        <w:rPr>
+          <w:b/>
+          <w:bCs/>
+          <w:sz w:val="32"/>
+          <w:szCs w:val="32"/>
+          <w:u w:val="single"/>
+        </w:rPr>
+        <w:t xml:space="preserve"> co</w:t>
+      </w:r>
+      <w:r>
+        <w:rPr>
+          <w:b/>
+          <w:bCs/>
+          <w:sz w:val="32"/>
+          <w:szCs w:val="32"/>
+          <w:u w:val="single"/>
+        </w:rPr>
+        <w:t>rrections –</w:t>
+      </w:r>
+      <w:r>
+        <w:rPr>
+          <w:b/>
+          <w:bCs/>
+          <w:sz w:val="32"/>
+          <w:szCs w:val="32"/>
+          <w:u w:val="single"/>
+        </w:rPr>
+        <w:t xml:space="preserve"> </w:t>
+      </w:r>
+      <w:r>
+        <w:rPr>
+          <w:b/>
+          <w:bCs/>
+          <w:sz w:val="32"/>
+          <w:szCs w:val="32"/>
+          <w:u w:val="single"/>
+        </w:rPr>
+        <w:t xml:space="preserve">Observed </w:t>
+      </w:r>
+      <w:proofErr w:type="gramStart"/>
+      <w:r>
+        <w:rPr>
+          <w:b/>
+          <w:bCs/>
+          <w:sz w:val="32"/>
+          <w:szCs w:val="32"/>
+          <w:u w:val="single"/>
+        </w:rPr>
+        <w:t xml:space="preserve">till </w:t>
+      </w:r>
+      <w:r>
+        <w:rPr>
+          <w:b/>
+          <w:bCs/>
+          <w:sz w:val="32"/>
+          <w:szCs w:val="32"/>
+          <w:highlight w:val="red"/>
+          <w:u w:val="single"/>
+        </w:rPr>
+        <w:t>???</w:t>
+      </w:r>
+      <w:proofErr w:type="gramEnd"/>
+    </w:p>
+    <w:p>
+      <w:pPr>
+        <w:jc w:val="center"/>
+        <w:rPr>
+          <w:b/>
+          <w:bCs/>
+        </w:rPr>
+      </w:pPr>
+      <w:r>
+        <w:rPr>
+          <w:b/>
+          <w:bCs/>
+        </w:rPr>
+        <w:t xml:space="preserve"> (</w:t>
+      </w:r>
+      <w:proofErr w:type="gramStart"/>
+      <w:r>
+        <w:rPr>
+          <w:b/>
+          <w:bCs/>
+        </w:rPr>
+        <w:t>ignore</w:t>
+      </w:r>
+      <w:proofErr w:type="gramEnd"/>
+      <w:r>
+        <w:rPr>
+          <w:b/>
+          <w:bCs/>
+        </w:rPr>
+        <w:t xml:space="preserve"> those which are already incorporated in your book’s version and date)</w:t>
+      </w:r>
+    </w:p>
+    <w:tbl>
+      <w:tblPr>
+        <w:tblW w:w="13545" w:type="dxa"/>
+        <w:tblInd w:w="-792" w:type="dxa"/>
+        <w:tblBorders>
+          <w:top w:val="single" w:sz="4" w:space="0" w:color="000000"/>
+          <w:left w:val="single" w:sz="4" w:space="0" w:color="000000"/>
+          <w:bottom w:val="single" w:sz="4" w:space="0" w:color="000000"/>
+          <w:right w:val="single" w:sz="4" w:space="0" w:color="000000"/>
+          <w:insideH w:val="single" w:sz="4" w:space="0" w:color="000000"/>
+          <w:insideV w:val="single" w:sz="4" w:space="0" w:color="000000"/>
+        </w:tblBorders>
+        <w:tblLook w:val="04A0" w:firstRow="1" w:lastRow="0" w:firstColumn="1" w:lastColumn="0" w:noHBand="0" w:noVBand="1"/>
+      </w:tblPr>
+      <w:tblGrid>
+        <w:gridCol w:w="3168"/>
+        <w:gridCol w:w="5132"/>
+        <w:gridCol w:w="5245"/>
+      </w:tblGrid>
+      <w:tr>
+        <w:tc>
+          <w:tcPr>
+            <w:tcW w:w="3168" w:type="dxa"/>
+          </w:tcPr>
+          <w:p>
+            <w:pPr>
+              <w:spacing w:before="0" w:line="240" w:lineRule="auto"/>
+              <w:jc w:val="center"/>
+              <w:rPr>
+                <w:sz w:val="32"/>
+                <w:szCs w:val="32"/>
+              </w:rPr>
+            </w:pPr>
+            <w:r>
+              <w:rPr>
+                <w:sz w:val="32"/>
+                <w:szCs w:val="32"/>
+              </w:rPr>
+              <w:t>Section, Paragraph</w:t>
+            </w:r>
+          </w:p>
+          <w:p>
+            <w:pPr>
+              <w:spacing w:before="0" w:line="240" w:lineRule="auto"/>
+              <w:jc w:val="center"/>
+              <w:rPr>
+                <w:sz w:val="32"/>
+                <w:szCs w:val="32"/>
+              </w:rPr>
+            </w:pPr>
+            <w:r>
+              <w:rPr>
+                <w:sz w:val="32"/>
+                <w:szCs w:val="32"/>
+              </w:rPr>
+              <w:t>Reference</w:t>
+            </w:r>
+          </w:p>
+        </w:tc>
+        <w:tc>
+          <w:tcPr>
+            <w:tcW w:w="5132" w:type="dxa"/>
+          </w:tcPr>
+          <w:p>
+            <w:pPr>
+              <w:spacing w:before="0" w:line="240" w:lineRule="auto"/>
+              <w:jc w:val="center"/>
+              <w:rPr>
+                <w:sz w:val="32"/>
+                <w:szCs w:val="32"/>
+              </w:rPr>
+            </w:pPr>
+            <w:r>
+              <w:rPr>
+                <w:sz w:val="32"/>
+                <w:szCs w:val="32"/>
+              </w:rPr>
+              <w:t>As Printed</w:t>
+            </w:r>
+          </w:p>
+        </w:tc>
+        <w:tc>
+          <w:tcPr>
+            <w:tcW w:w="5245" w:type="dxa"/>
+          </w:tcPr>
+          <w:p>
+            <w:pPr>
+              <w:spacing w:before="0" w:line="240" w:lineRule="auto"/>
+              <w:ind w:right="-18"/>
+              <w:jc w:val="center"/>
+              <w:rPr>
+                <w:sz w:val="32"/>
+                <w:szCs w:val="32"/>
+              </w:rPr>
+            </w:pPr>
+            <w:r>
+              <w:rPr>
+                <w:sz w:val="32"/>
+                <w:szCs w:val="32"/>
+              </w:rPr>
+              <w:t>To be read as or corrected as</w:t>
+            </w:r>
+          </w:p>
+        </w:tc>
+      </w:tr>
+      <w:tr>
+        <w:trPr>
+          <w:trHeight w:val="1389"/>
+        </w:trPr>
+        <w:tc>
+          <w:tcPr>
+            <w:tcW w:w="3168" w:type="dxa"/>
+            <w:tcBorders>
+              <w:top w:val="single" w:sz="4" w:space="0" w:color="000000"/>
+              <w:left w:val="single" w:sz="4" w:space="0" w:color="000000"/>
+              <w:bottom w:val="single" w:sz="4" w:space="0" w:color="000000"/>
+              <w:right w:val="single" w:sz="4" w:space="0" w:color="000000"/>
+            </w:tcBorders>
+          </w:tcPr>
+          <w:p>
+            <w:pPr>
+              <w:spacing w:before="0" w:line="240" w:lineRule="auto"/>
+              <w:rPr>
+                <w:rFonts w:cs="Latha"/>
+                <w:b/>
+                <w:sz w:val="28"/>
+                <w:szCs w:val="28"/>
+                <w:lang w:val="it-IT" w:bidi="ta-IN"/>
+              </w:rPr>
+            </w:pPr>
+            <w:r>
+              <w:rPr>
+                <w:rFonts w:cs="Latha"/>
+                <w:b/>
+                <w:sz w:val="28"/>
+                <w:szCs w:val="28"/>
+                <w:lang w:val="it-IT" w:bidi="ta-IN"/>
+              </w:rPr>
+              <w:t>5.7.</w:t>
+            </w:r>
+            <w:r>
+              <w:rPr>
+                <w:rFonts w:cs="Latha"/>
+                <w:b/>
+                <w:sz w:val="28"/>
+                <w:szCs w:val="28"/>
+                <w:lang w:val="it-IT" w:bidi="ta-IN"/>
+              </w:rPr>
+              <w:t>4.1</w:t>
+            </w:r>
+            <w:r>
+              <w:rPr>
+                <w:rFonts w:cs="Latha"/>
+                <w:b/>
+                <w:sz w:val="28"/>
+                <w:szCs w:val="28"/>
+                <w:lang w:val="it-IT" w:bidi="ta-IN"/>
+              </w:rPr>
+              <w:t xml:space="preserve"> – Padam</w:t>
+            </w:r>
+          </w:p>
+          <w:p>
+            <w:pPr>
+              <w:spacing w:before="0" w:line="240" w:lineRule="auto"/>
+              <w:rPr>
+                <w:rFonts w:cs="Latha"/>
+                <w:b/>
+                <w:sz w:val="28"/>
+                <w:szCs w:val="28"/>
+                <w:lang w:val="it-IT" w:bidi="ta-IN"/>
+              </w:rPr>
+            </w:pPr>
+            <w:r>
+              <w:rPr>
+                <w:rFonts w:cs="Latha"/>
+                <w:b/>
+                <w:sz w:val="28"/>
+                <w:szCs w:val="28"/>
+                <w:lang w:val="it-IT" w:bidi="ta-IN"/>
+              </w:rPr>
+              <w:t xml:space="preserve">Padam No. - </w:t>
+            </w:r>
+            <w:r>
+              <w:rPr>
+                <w:rFonts w:cs="Latha"/>
+                <w:b/>
+                <w:sz w:val="28"/>
+                <w:szCs w:val="28"/>
+                <w:lang w:val="it-IT" w:bidi="ta-IN"/>
+              </w:rPr>
+              <w:t>12</w:t>
+            </w:r>
+          </w:p>
+          <w:p>
+            <w:pPr>
+              <w:spacing w:before="0" w:line="240" w:lineRule="auto"/>
+              <w:rPr>
+                <w:rFonts w:cs="Latha"/>
+                <w:sz w:val="28"/>
+                <w:szCs w:val="28"/>
+                <w:lang w:val="it-IT" w:bidi="ta-IN"/>
+              </w:rPr>
+            </w:pPr>
+            <w:r>
+              <w:rPr>
+                <w:rFonts w:cs="Latha"/>
+                <w:b/>
+                <w:sz w:val="28"/>
+                <w:szCs w:val="28"/>
+                <w:lang w:val="it-IT" w:bidi="ta-IN"/>
+              </w:rPr>
+              <w:t xml:space="preserve">Panchaati  No. -  </w:t>
+            </w:r>
+            <w:r>
+              <w:rPr>
+                <w:rFonts w:cs="Latha"/>
+                <w:b/>
+                <w:sz w:val="28"/>
+                <w:szCs w:val="28"/>
+                <w:lang w:val="it-IT" w:bidi="ta-IN"/>
+              </w:rPr>
+              <w:t>13</w:t>
+            </w:r>
+          </w:p>
+        </w:tc>
+        <w:tc>
+          <w:tcPr>
+            <w:tcW w:w="5132" w:type="dxa"/>
+            <w:tcBorders>
+              <w:top w:val="single" w:sz="4" w:space="0" w:color="000000"/>
+              <w:left w:val="single" w:sz="4" w:space="0" w:color="000000"/>
+              <w:bottom w:val="single" w:sz="4" w:space="0" w:color="000000"/>
+              <w:right w:val="single" w:sz="4" w:space="0" w:color="000000"/>
+            </w:tcBorders>
+          </w:tcPr>
+          <w:p>
+            <w:pPr>
+              <w:spacing w:before="0" w:line="240" w:lineRule="auto"/>
+              <w:ind w:left="132" w:right="-108"/>
+              <w:rPr>
+                <w:rFonts w:ascii="BRH Devanagari Extra" w:hAnsi="BRH Devanagari Extra" w:cs="BRH Devanagari Extra"/>
+                <w:sz w:val="40"/>
+                <w:szCs w:val="40"/>
+                <w:lang w:val="it-IT"/>
+              </w:rPr>
+            </w:pPr>
+            <w:r>
+              <w:rPr>
+                <w:rFonts w:ascii="BRH Devanagari Extra" w:hAnsi="BRH Devanagari Extra" w:cs="BRH Devanagari Extra"/>
+                <w:sz w:val="40"/>
+                <w:szCs w:val="40"/>
+                <w:lang w:val="it-IT"/>
+              </w:rPr>
+              <w:t>uÉæ</w:t>
+            </w:r>
+            <w:r>
+              <w:rPr>
+                <w:rFonts w:ascii="BRH Malayalam Extra" w:hAnsi="BRH Malayalam Extra" w:cs="BRH Devanagari Extra"/>
+                <w:sz w:val="34"/>
+                <w:szCs w:val="40"/>
+                <w:lang w:val="it-IT"/>
+              </w:rPr>
+              <w:t>–</w:t>
+            </w:r>
+            <w:r>
+              <w:rPr>
+                <w:rFonts w:ascii="BRH Devanagari Extra" w:hAnsi="BRH Devanagari Extra" w:cs="BRH Devanagari Extra"/>
+                <w:sz w:val="40"/>
+                <w:szCs w:val="40"/>
+                <w:lang w:val="it-IT"/>
+              </w:rPr>
+              <w:t>µÉ</w:t>
+            </w:r>
+            <w:r>
+              <w:rPr>
+                <w:rFonts w:ascii="BRH Malayalam Extra" w:hAnsi="BRH Malayalam Extra" w:cs="BRH Devanagari Extra"/>
+                <w:sz w:val="34"/>
+                <w:szCs w:val="40"/>
+                <w:lang w:val="it-IT"/>
+              </w:rPr>
+              <w:t>–</w:t>
+            </w:r>
+            <w:r>
+              <w:rPr>
+                <w:rFonts w:ascii="BRH Devanagari Extra" w:hAnsi="BRH Devanagari Extra" w:cs="BRH Devanagari Extra"/>
+                <w:sz w:val="40"/>
+                <w:szCs w:val="40"/>
+                <w:highlight w:val="yellow"/>
+                <w:lang w:val="it-IT"/>
+              </w:rPr>
+              <w:t>Mü</w:t>
+            </w:r>
+            <w:r>
+              <w:rPr>
+                <w:rFonts w:ascii="BRH Devanagari Extra" w:hAnsi="BRH Devanagari Extra" w:cs="BRH Devanagari Extra"/>
+                <w:sz w:val="40"/>
+                <w:szCs w:val="40"/>
+                <w:lang w:val="it-IT"/>
+              </w:rPr>
+              <w:t>qÉï</w:t>
+            </w:r>
+            <w:r>
+              <w:rPr>
+                <w:rFonts w:ascii="BRH Malayalam Extra" w:hAnsi="BRH Malayalam Extra" w:cs="BRH Devanagari Extra"/>
+                <w:sz w:val="34"/>
+                <w:szCs w:val="40"/>
+                <w:lang w:val="it-IT"/>
+              </w:rPr>
+              <w:t>–</w:t>
+            </w:r>
+            <w:r>
+              <w:rPr>
+                <w:rFonts w:ascii="BRH Devanagari Extra" w:hAnsi="BRH Devanagari Extra" w:cs="BRH Devanagari Extra"/>
+                <w:sz w:val="40"/>
+                <w:szCs w:val="40"/>
+                <w:lang w:val="it-IT"/>
+              </w:rPr>
+              <w:t>hÉÏÌiÉþ uÉæµÉ - Mü</w:t>
+            </w:r>
+            <w:r>
+              <w:rPr>
+                <w:rFonts w:ascii="BRH Malayalam Extra" w:hAnsi="BRH Malayalam Extra" w:cs="BRH Devanagari Extra"/>
+                <w:sz w:val="34"/>
+                <w:szCs w:val="40"/>
+                <w:lang w:val="it-IT"/>
+              </w:rPr>
+              <w:t>–</w:t>
+            </w:r>
+            <w:r>
+              <w:rPr>
+                <w:rFonts w:ascii="BRH Devanagari Extra" w:hAnsi="BRH Devanagari Extra" w:cs="BRH Devanagari Extra"/>
+                <w:sz w:val="40"/>
+                <w:szCs w:val="40"/>
+                <w:lang w:val="it-IT"/>
+              </w:rPr>
+              <w:t>qÉï</w:t>
+            </w:r>
+            <w:r>
+              <w:rPr>
+                <w:rFonts w:ascii="BRH Malayalam Extra" w:hAnsi="BRH Malayalam Extra" w:cs="BRH Devanagari Extra"/>
+                <w:sz w:val="34"/>
+                <w:szCs w:val="40"/>
+                <w:lang w:val="it-IT"/>
+              </w:rPr>
+              <w:t>–</w:t>
+            </w:r>
+            <w:r>
+              <w:rPr>
+                <w:rFonts w:ascii="BRH Devanagari Extra" w:hAnsi="BRH Devanagari Extra" w:cs="BRH Devanagari Extra"/>
+                <w:sz w:val="40"/>
+                <w:szCs w:val="40"/>
+                <w:lang w:val="it-IT"/>
+              </w:rPr>
+              <w:t>hÉÏ | lÉ |</w:t>
+            </w:r>
+          </w:p>
+        </w:tc>
+        <w:tc>
+          <w:tcPr>
+            <w:tcW w:w="5245" w:type="dxa"/>
+            <w:tcBorders>
+              <w:top w:val="single" w:sz="4" w:space="0" w:color="000000"/>
+              <w:left w:val="single" w:sz="4" w:space="0" w:color="000000"/>
+              <w:bottom w:val="single" w:sz="4" w:space="0" w:color="000000"/>
+              <w:right w:val="single" w:sz="4" w:space="0" w:color="000000"/>
+            </w:tcBorders>
+          </w:tcPr>
+          <w:p>
+            <w:pPr>
+              <w:spacing w:before="0" w:line="240" w:lineRule="auto"/>
+              <w:rPr>
+                <w:rFonts w:ascii="BRH Devanagari Extra" w:hAnsi="BRH Devanagari Extra" w:cs="BRH Devanagari Extra"/>
+                <w:sz w:val="40"/>
+                <w:szCs w:val="40"/>
+                <w:lang w:val="it-IT"/>
+              </w:rPr>
+            </w:pPr>
+            <w:r>
+              <w:rPr>
+                <w:rFonts w:ascii="BRH Devanagari Extra" w:hAnsi="BRH Devanagari Extra" w:cs="BRH Devanagari Extra"/>
+                <w:sz w:val="40"/>
+                <w:szCs w:val="40"/>
+                <w:lang w:val="it-IT"/>
+              </w:rPr>
+              <w:t>uÉæ</w:t>
+            </w:r>
+            <w:r>
+              <w:rPr>
+                <w:rFonts w:ascii="BRH Malayalam Extra" w:hAnsi="BRH Malayalam Extra" w:cs="BRH Devanagari Extra"/>
+                <w:sz w:val="34"/>
+                <w:szCs w:val="40"/>
+                <w:lang w:val="it-IT"/>
+              </w:rPr>
+              <w:t>–</w:t>
+            </w:r>
+            <w:r>
+              <w:rPr>
+                <w:rFonts w:ascii="BRH Devanagari Extra" w:hAnsi="BRH Devanagari Extra" w:cs="BRH Devanagari Extra"/>
+                <w:sz w:val="40"/>
+                <w:szCs w:val="40"/>
+                <w:lang w:val="it-IT"/>
+              </w:rPr>
+              <w:t>µÉ</w:t>
+            </w:r>
+            <w:r>
+              <w:rPr>
+                <w:rFonts w:ascii="BRH Malayalam Extra" w:hAnsi="BRH Malayalam Extra" w:cs="BRH Devanagari Extra"/>
+                <w:sz w:val="34"/>
+                <w:szCs w:val="40"/>
+                <w:lang w:val="it-IT"/>
+              </w:rPr>
+              <w:t>–</w:t>
+            </w:r>
+            <w:r>
+              <w:rPr>
+                <w:rFonts w:ascii="BRH Devanagari Extra" w:hAnsi="BRH Devanagari Extra" w:cs="BRH Devanagari Extra"/>
+                <w:sz w:val="40"/>
+                <w:szCs w:val="40"/>
+                <w:highlight w:val="green"/>
+                <w:lang w:val="it-IT"/>
+              </w:rPr>
+              <w:t>Mü</w:t>
+            </w:r>
+            <w:r>
+              <w:rPr>
+                <w:rFonts w:ascii="BRH Malayalam Extra" w:hAnsi="BRH Malayalam Extra" w:cs="BRH Devanagari Extra"/>
+                <w:sz w:val="34"/>
+                <w:szCs w:val="40"/>
+                <w:lang w:val="it-IT"/>
+              </w:rPr>
+              <w:t>–</w:t>
+            </w:r>
+            <w:r>
+              <w:rPr>
+                <w:rFonts w:ascii="BRH Devanagari Extra" w:hAnsi="BRH Devanagari Extra" w:cs="BRH Devanagari Extra"/>
+                <w:sz w:val="40"/>
+                <w:szCs w:val="40"/>
+                <w:lang w:val="it-IT"/>
+              </w:rPr>
+              <w:t>qÉï</w:t>
+            </w:r>
+            <w:r>
+              <w:rPr>
+                <w:rFonts w:ascii="BRH Malayalam Extra" w:hAnsi="BRH Malayalam Extra" w:cs="BRH Devanagari Extra"/>
+                <w:sz w:val="34"/>
+                <w:szCs w:val="40"/>
+                <w:lang w:val="it-IT"/>
+              </w:rPr>
+              <w:t>–</w:t>
+            </w:r>
+            <w:r>
+              <w:rPr>
+                <w:rFonts w:ascii="BRH Devanagari Extra" w:hAnsi="BRH Devanagari Extra" w:cs="BRH Devanagari Extra"/>
+                <w:sz w:val="40"/>
+                <w:szCs w:val="40"/>
+                <w:lang w:val="it-IT"/>
+              </w:rPr>
+              <w:t>hÉÏÌiÉþ uÉæµÉ - Mü</w:t>
+            </w:r>
+            <w:r>
+              <w:rPr>
+                <w:rFonts w:ascii="BRH Malayalam Extra" w:hAnsi="BRH Malayalam Extra" w:cs="BRH Devanagari Extra"/>
+                <w:sz w:val="34"/>
+                <w:szCs w:val="40"/>
+                <w:lang w:val="it-IT"/>
+              </w:rPr>
+              <w:t>–</w:t>
+            </w:r>
+            <w:r>
+              <w:rPr>
+                <w:rFonts w:ascii="BRH Devanagari Extra" w:hAnsi="BRH Devanagari Extra" w:cs="BRH Devanagari Extra"/>
+                <w:sz w:val="40"/>
+                <w:szCs w:val="40"/>
+                <w:lang w:val="it-IT"/>
+              </w:rPr>
+              <w:t>qÉï</w:t>
+            </w:r>
+            <w:r>
+              <w:rPr>
+                <w:rFonts w:ascii="BRH Malayalam Extra" w:hAnsi="BRH Malayalam Extra" w:cs="BRH Devanagari Extra"/>
+                <w:sz w:val="34"/>
+                <w:szCs w:val="40"/>
+                <w:lang w:val="it-IT"/>
+              </w:rPr>
+              <w:t>–</w:t>
+            </w:r>
+            <w:r>
+              <w:rPr>
+                <w:rFonts w:ascii="BRH Devanagari Extra" w:hAnsi="BRH Devanagari Extra" w:cs="BRH Devanagari Extra"/>
+                <w:sz w:val="40"/>
+                <w:szCs w:val="40"/>
+                <w:lang w:val="it-IT"/>
+              </w:rPr>
+              <w:t>hÉÏ | lÉ |</w:t>
+            </w:r>
+          </w:p>
+        </w:tc>
+      </w:tr>
+    </w:tbl>
+    <w:p>
+      <w:pPr>
+        <w:jc w:val="center"/>
+        <w:rPr>
+          <w:b/>
+          <w:bCs/>
+          <w:sz w:val="32"/>
+          <w:szCs w:val="32"/>
+          <w:u w:val="single"/>
+          <w:lang w:val="it-IT"/>
+        </w:rPr>
+      </w:pPr>
+    </w:p>
+    <w:p>
+      <w:pPr>
+        <w:jc w:val="center"/>
+        <w:rPr>
+          <w:b/>
+          <w:bCs/>
+          <w:sz w:val="32"/>
+          <w:szCs w:val="32"/>
+          <w:u w:val="single"/>
+          <w:lang w:val="it-IT"/>
+        </w:rPr>
+      </w:pPr>
+    </w:p>
+    <w:p>
+      <w:pPr>
+        <w:jc w:val="center"/>
+        <w:rPr>
+          <w:b/>
+          <w:bCs/>
+          <w:sz w:val="32"/>
+          <w:szCs w:val="32"/>
+          <w:u w:val="single"/>
+          <w:lang w:val="it-IT"/>
+        </w:rPr>
+      </w:pPr>
+    </w:p>
+    <w:p>
+      <w:pPr>
+        <w:jc w:val="center"/>
+        <w:rPr>
+          <w:b/>
+          <w:bCs/>
+          <w:sz w:val="32"/>
+          <w:szCs w:val="32"/>
+          <w:u w:val="single"/>
+          <w:lang w:val="it-IT"/>
+        </w:rPr>
+      </w:pPr>
+    </w:p>
     <w:p>
       <w:pPr>
         <w:jc w:val="center"/>
@@ -414,7 +1092,6 @@
                 <w:szCs w:val="40"/>
               </w:rPr>
             </w:pPr>
-            <w:proofErr w:type="spellStart"/>
             <w:r>
               <w:rPr>
                 <w:rFonts w:ascii="BRH Devanagari Extra" w:hAnsi="BRH Devanagari Extra" w:cs="BRH Devanagari Extra"/>
@@ -423,7 +1100,6 @@
               </w:rPr>
               <w:t>rÉSå</w:t>
             </w:r>
-            <w:proofErr w:type="spellEnd"/>
             <w:r>
               <w:rPr>
                 <w:rFonts w:ascii="BRH Malayalam Extra" w:hAnsi="BRH Malayalam Extra" w:cs="BRH Devanagari Extra"/>
@@ -432,43 +1108,14 @@
               </w:rPr>
               <w:t>–</w:t>
             </w:r>
-            <w:proofErr w:type="spellStart"/>
-            <w:r>
-              <w:rPr>
-                <w:rFonts w:ascii="BRH Devanagari Extra" w:hAnsi="BRH Devanagari Extra" w:cs="BRH Devanagari Extra"/>
-                <w:sz w:val="40"/>
-                <w:szCs w:val="40"/>
-              </w:rPr>
-              <w:t>iÉÉ</w:t>
-            </w:r>
-            <w:proofErr w:type="spellEnd"/>
-            <w:r>
-              <w:rPr>
-                <w:rFonts w:ascii="BRH Devanagari Extra" w:hAnsi="BRH Devanagari Extra" w:cs="BRH Devanagari Extra"/>
-                <w:sz w:val="40"/>
-                <w:szCs w:val="40"/>
-              </w:rPr>
-              <w:t xml:space="preserve"> </w:t>
-            </w:r>
-            <w:proofErr w:type="spellStart"/>
-            <w:r>
-              <w:rPr>
-                <w:rFonts w:ascii="BRH Devanagari Extra" w:hAnsi="BRH Devanagari Extra" w:cs="BRH Devanagari Extra"/>
-                <w:sz w:val="40"/>
-                <w:szCs w:val="40"/>
-              </w:rPr>
-              <w:t>AÉWÒûþiÉÏ</w:t>
-            </w:r>
-            <w:proofErr w:type="spellEnd"/>
-            <w:r>
-              <w:rPr>
-                <w:rFonts w:ascii="BRH Devanagari Extra" w:hAnsi="BRH Devanagari Extra" w:cs="BRH Devanagari Extra"/>
-                <w:sz w:val="40"/>
-                <w:szCs w:val="40"/>
-              </w:rPr>
-              <w:t xml:space="preserve"> </w:t>
-            </w:r>
-            <w:proofErr w:type="spellStart"/>
+            <w:r>
+              <w:rPr>
+                <w:rFonts w:ascii="BRH Devanagari Extra" w:hAnsi="BRH Devanagari Extra" w:cs="BRH Devanagari Extra"/>
+                <w:sz w:val="40"/>
+                <w:szCs w:val="40"/>
+              </w:rPr>
+              <w:t xml:space="preserve">iÉÉ AÉWÒûþiÉÏ </w:t>
+            </w:r>
             <w:r>
               <w:rPr>
                 <w:rFonts w:ascii="BRH Devanagari Extra" w:hAnsi="BRH Devanagari Extra" w:cs="BRH Devanagari Extra"/>
@@ -486,7 +1133,6 @@
               </w:rPr>
               <w:t>ïWûÉåirÉþMüÉï</w:t>
             </w:r>
-            <w:proofErr w:type="spellEnd"/>
             <w:r>
               <w:rPr>
                 <w:rFonts w:ascii="BRH Malayalam Extra" w:hAnsi="BRH Malayalam Extra" w:cs="BRH Malayalam Extra"/>
@@ -524,7 +1170,6 @@
                 <w:szCs w:val="40"/>
               </w:rPr>
             </w:pPr>
-            <w:proofErr w:type="spellStart"/>
             <w:r>
               <w:rPr>
                 <w:rFonts w:ascii="BRH Devanagari Extra" w:hAnsi="BRH Devanagari Extra" w:cs="BRH Devanagari Extra"/>
@@ -533,7 +1178,6 @@
               </w:rPr>
               <w:t>rÉSå</w:t>
             </w:r>
-            <w:proofErr w:type="spellEnd"/>
             <w:r>
               <w:rPr>
                 <w:rFonts w:ascii="BRH Malayalam Extra" w:hAnsi="BRH Malayalam Extra" w:cs="BRH Devanagari Extra"/>
@@ -542,43 +1186,14 @@
               </w:rPr>
               <w:t>–</w:t>
             </w:r>
-            <w:proofErr w:type="spellStart"/>
-            <w:r>
-              <w:rPr>
-                <w:rFonts w:ascii="BRH Devanagari Extra" w:hAnsi="BRH Devanagari Extra" w:cs="BRH Devanagari Extra"/>
-                <w:sz w:val="40"/>
-                <w:szCs w:val="40"/>
-              </w:rPr>
-              <w:t>iÉÉ</w:t>
-            </w:r>
-            <w:proofErr w:type="spellEnd"/>
-            <w:r>
-              <w:rPr>
-                <w:rFonts w:ascii="BRH Devanagari Extra" w:hAnsi="BRH Devanagari Extra" w:cs="BRH Devanagari Extra"/>
-                <w:sz w:val="40"/>
-                <w:szCs w:val="40"/>
-              </w:rPr>
-              <w:t xml:space="preserve"> </w:t>
-            </w:r>
-            <w:proofErr w:type="spellStart"/>
-            <w:r>
-              <w:rPr>
-                <w:rFonts w:ascii="BRH Devanagari Extra" w:hAnsi="BRH Devanagari Extra" w:cs="BRH Devanagari Extra"/>
-                <w:sz w:val="40"/>
-                <w:szCs w:val="40"/>
-              </w:rPr>
-              <w:t>AÉWÒûþiÉÏ</w:t>
-            </w:r>
-            <w:proofErr w:type="spellEnd"/>
-            <w:r>
-              <w:rPr>
-                <w:rFonts w:ascii="BRH Devanagari Extra" w:hAnsi="BRH Devanagari Extra" w:cs="BRH Devanagari Extra"/>
-                <w:sz w:val="40"/>
-                <w:szCs w:val="40"/>
-              </w:rPr>
-              <w:t xml:space="preserve"> </w:t>
-            </w:r>
-            <w:proofErr w:type="spellStart"/>
+            <w:r>
+              <w:rPr>
+                <w:rFonts w:ascii="BRH Devanagari Extra" w:hAnsi="BRH Devanagari Extra" w:cs="BRH Devanagari Extra"/>
+                <w:sz w:val="40"/>
+                <w:szCs w:val="40"/>
+              </w:rPr>
+              <w:t xml:space="preserve">iÉÉ AÉWÒûþiÉÏ </w:t>
+            </w:r>
             <w:r>
               <w:rPr>
                 <w:rFonts w:ascii="BRH Devanagari Extra" w:hAnsi="BRH Devanagari Extra" w:cs="BRH Devanagari Extra"/>
@@ -596,7 +1211,6 @@
               </w:rPr>
               <w:t>Ñ</w:t>
             </w:r>
-            <w:proofErr w:type="spellEnd"/>
             <w:r>
               <w:rPr>
                 <w:rFonts w:ascii="BRH Malayalam Extra" w:hAnsi="BRH Malayalam Extra" w:cs="BRH Devanagari Extra"/>
@@ -605,7 +1219,6 @@
               </w:rPr>
               <w:t>–</w:t>
             </w:r>
-            <w:proofErr w:type="spellStart"/>
             <w:r>
               <w:rPr>
                 <w:rFonts w:ascii="BRH Devanagari Extra" w:hAnsi="BRH Devanagari Extra" w:cs="BRH Devanagari Extra"/>
@@ -614,7 +1227,6 @@
               </w:rPr>
               <w:t>ïWûÉåirÉþMüÉï</w:t>
             </w:r>
-            <w:proofErr w:type="spellEnd"/>
             <w:r>
               <w:rPr>
                 <w:rFonts w:ascii="BRH Malayalam Extra" w:hAnsi="BRH Malayalam Extra" w:cs="BRH Malayalam Extra"/>
@@ -656,16 +1268,16 @@
                 <w:b/>
                 <w:sz w:val="28"/>
                 <w:szCs w:val="28"/>
-                <w:lang w:bidi="ta-IN"/>
-              </w:rPr>
-            </w:pPr>
-            <w:r>
-              <w:rPr>
-                <w:rFonts w:cs="Latha"/>
-                <w:b/>
-                <w:sz w:val="28"/>
-                <w:szCs w:val="28"/>
-                <w:lang w:bidi="ta-IN"/>
+                <w:lang w:val="it-IT" w:bidi="ta-IN"/>
+              </w:rPr>
+            </w:pPr>
+            <w:r>
+              <w:rPr>
+                <w:rFonts w:cs="Latha"/>
+                <w:b/>
+                <w:sz w:val="28"/>
+                <w:szCs w:val="28"/>
+                <w:lang w:val="it-IT" w:bidi="ta-IN"/>
               </w:rPr>
               <w:t>5.7.</w:t>
             </w:r>
@@ -675,7 +1287,7 @@
                 <w:b/>
                 <w:sz w:val="28"/>
                 <w:szCs w:val="28"/>
-                <w:lang w:bidi="ta-IN"/>
+                <w:lang w:val="it-IT" w:bidi="ta-IN"/>
               </w:rPr>
               <w:t>8</w:t>
             </w:r>
@@ -685,132 +1297,52 @@
                 <w:b/>
                 <w:sz w:val="28"/>
                 <w:szCs w:val="28"/>
-                <w:lang w:bidi="ta-IN"/>
-              </w:rPr>
-              <w:t>.</w:t>
-            </w:r>
-            <w:r>
-              <w:rPr>
-                <w:rFonts w:cs="Latha"/>
-                <w:b/>
-                <w:sz w:val="28"/>
-                <w:szCs w:val="28"/>
-                <w:lang w:bidi="ta-IN"/>
-              </w:rPr>
-              <w:t>3</w:t>
-            </w:r>
-            <w:r>
-              <w:rPr>
-                <w:rFonts w:cs="Latha"/>
-                <w:b/>
-                <w:sz w:val="28"/>
-                <w:szCs w:val="28"/>
-                <w:lang w:bidi="ta-IN"/>
-              </w:rPr>
-              <w:t xml:space="preserve"> – </w:t>
-            </w:r>
-            <w:r>
-              <w:rPr>
-                <w:rFonts w:cs="Latha"/>
-                <w:b/>
-                <w:sz w:val="28"/>
-                <w:szCs w:val="28"/>
-                <w:lang w:bidi="ta-IN"/>
-              </w:rPr>
-              <w:t>Padam</w:t>
-            </w:r>
-          </w:p>
-          <w:p>
-            <w:pPr>
-              <w:spacing w:before="0" w:line="240" w:lineRule="auto"/>
-              <w:rPr>
-                <w:rFonts w:cs="Latha"/>
-                <w:b/>
-                <w:sz w:val="28"/>
-                <w:szCs w:val="28"/>
-                <w:lang w:bidi="ta-IN"/>
-              </w:rPr>
-            </w:pPr>
-            <w:r>
-              <w:rPr>
-                <w:rFonts w:cs="Latha"/>
-                <w:b/>
-                <w:sz w:val="28"/>
-                <w:szCs w:val="28"/>
-                <w:lang w:bidi="ta-IN"/>
-              </w:rPr>
-              <w:t>Padam</w:t>
-            </w:r>
-            <w:r>
-              <w:rPr>
-                <w:rFonts w:cs="Latha"/>
-                <w:b/>
-                <w:sz w:val="28"/>
-                <w:szCs w:val="28"/>
-                <w:lang w:bidi="ta-IN"/>
-              </w:rPr>
-              <w:t xml:space="preserve"> No. </w:t>
-            </w:r>
-            <w:r>
-              <w:rPr>
-                <w:rFonts w:cs="Latha"/>
-                <w:b/>
-                <w:sz w:val="28"/>
-                <w:szCs w:val="28"/>
-                <w:lang w:bidi="ta-IN"/>
-              </w:rPr>
-              <w:t>- 7</w:t>
-            </w:r>
-          </w:p>
-          <w:p>
-            <w:pPr>
-              <w:spacing w:before="0" w:line="240" w:lineRule="auto"/>
-              <w:rPr>
-                <w:rFonts w:cs="Latha"/>
-                <w:sz w:val="28"/>
-                <w:szCs w:val="28"/>
-                <w:lang w:bidi="ta-IN"/>
-              </w:rPr>
-            </w:pPr>
-            <w:r>
-              <w:rPr>
-                <w:rFonts w:cs="Latha"/>
-                <w:b/>
-                <w:sz w:val="28"/>
-                <w:szCs w:val="28"/>
-                <w:lang w:bidi="ta-IN"/>
-              </w:rPr>
-              <w:t>Panchaati  No.</w:t>
-            </w:r>
-            <w:r>
-              <w:rPr>
-                <w:rFonts w:cs="Latha"/>
-                <w:b/>
-                <w:sz w:val="28"/>
-                <w:szCs w:val="28"/>
-                <w:lang w:bidi="ta-IN"/>
-              </w:rPr>
-              <w:t xml:space="preserve"> - </w:t>
-            </w:r>
-            <w:r>
-              <w:rPr>
-                <w:rFonts w:cs="Latha"/>
-                <w:b/>
-                <w:sz w:val="28"/>
-                <w:szCs w:val="28"/>
-                <w:lang w:bidi="ta-IN"/>
-              </w:rPr>
-              <w:t xml:space="preserve"> </w:t>
-            </w:r>
-            <w:r>
-              <w:rPr>
-                <w:rFonts w:cs="Latha"/>
-                <w:b/>
-                <w:sz w:val="28"/>
-                <w:szCs w:val="28"/>
-                <w:lang w:bidi="ta-IN"/>
-              </w:rPr>
-              <w:t>35</w:t>
+                <w:lang w:val="it-IT" w:bidi="ta-IN"/>
+              </w:rPr>
+              <w:t>.3 – Padam</w:t>
+            </w:r>
+          </w:p>
+          <w:p>
+            <w:pPr>
+              <w:spacing w:before="0" w:line="240" w:lineRule="auto"/>
+              <w:rPr>
+                <w:rFonts w:cs="Latha"/>
+                <w:b/>
+                <w:sz w:val="28"/>
+                <w:szCs w:val="28"/>
+                <w:lang w:val="it-IT" w:bidi="ta-IN"/>
+              </w:rPr>
+            </w:pPr>
+            <w:r>
+              <w:rPr>
+                <w:rFonts w:cs="Latha"/>
+                <w:b/>
+                <w:sz w:val="28"/>
+                <w:szCs w:val="28"/>
+                <w:lang w:val="it-IT" w:bidi="ta-IN"/>
+              </w:rPr>
+              <w:t>Padam No. - 7</w:t>
+            </w:r>
+          </w:p>
+          <w:p>
+            <w:pPr>
+              <w:spacing w:before="0" w:line="240" w:lineRule="auto"/>
+              <w:rPr>
+                <w:rFonts w:cs="Latha"/>
+                <w:sz w:val="28"/>
+                <w:szCs w:val="28"/>
+                <w:lang w:val="it-IT" w:bidi="ta-IN"/>
+              </w:rPr>
+            </w:pPr>
+            <w:r>
+              <w:rPr>
+                <w:rFonts w:cs="Latha"/>
+                <w:b/>
+                <w:sz w:val="28"/>
+                <w:szCs w:val="28"/>
+                <w:lang w:val="it-IT" w:bidi="ta-IN"/>
+              </w:rPr>
+              <w:t>Panchaati  No. -  35</w:t>
             </w:r>
           </w:p>
         </w:tc>
@@ -832,67 +1364,69 @@
                 <w:rFonts w:ascii="BRH Devanagari Extra" w:hAnsi="BRH Devanagari Extra" w:cs="BRH Devanagari Extra"/>
                 <w:sz w:val="40"/>
                 <w:szCs w:val="40"/>
-              </w:rPr>
-            </w:pPr>
-            <w:proofErr w:type="spellStart"/>
-            <w:r>
-              <w:rPr>
-                <w:rFonts w:ascii="BRH Devanagari Extra" w:hAnsi="BRH Devanagari Extra" w:cs="BRH Devanagari Extra"/>
-                <w:sz w:val="40"/>
-                <w:szCs w:val="40"/>
+                <w:lang w:val="it-IT"/>
+              </w:rPr>
+            </w:pPr>
+            <w:r>
+              <w:rPr>
+                <w:rFonts w:ascii="BRH Devanagari Extra" w:hAnsi="BRH Devanagari Extra" w:cs="BRH Devanagari Extra"/>
+                <w:sz w:val="40"/>
+                <w:szCs w:val="40"/>
+                <w:lang w:val="it-IT"/>
               </w:rPr>
               <w:t>eÉÉ</w:t>
             </w:r>
-            <w:proofErr w:type="spellEnd"/>
             <w:r>
               <w:rPr>
                 <w:rFonts w:ascii="BRH Malayalam Extra" w:hAnsi="BRH Malayalam Extra" w:cs="BRH Devanagari Extra"/>
                 <w:sz w:val="34"/>
                 <w:szCs w:val="40"/>
-              </w:rPr>
-              <w:t>–</w:t>
-            </w:r>
-            <w:proofErr w:type="spellStart"/>
-            <w:r>
-              <w:rPr>
-                <w:rFonts w:ascii="BRH Devanagari Extra" w:hAnsi="BRH Devanagari Extra" w:cs="BRH Devanagari Extra"/>
-                <w:sz w:val="40"/>
-                <w:szCs w:val="40"/>
+                <w:lang w:val="it-IT"/>
+              </w:rPr>
+              <w:t>–</w:t>
+            </w:r>
+            <w:r>
+              <w:rPr>
+                <w:rFonts w:ascii="BRH Devanagari Extra" w:hAnsi="BRH Devanagari Extra" w:cs="BRH Devanagari Extra"/>
+                <w:sz w:val="40"/>
+                <w:szCs w:val="40"/>
+                <w:lang w:val="it-IT"/>
               </w:rPr>
               <w:t>lÉÉ</w:t>
             </w:r>
-            <w:proofErr w:type="spellEnd"/>
             <w:r>
               <w:rPr>
                 <w:rFonts w:ascii="BRH Malayalam Extra" w:hAnsi="BRH Malayalam Extra" w:cs="BRH Devanagari Extra"/>
                 <w:sz w:val="34"/>
                 <w:szCs w:val="40"/>
-              </w:rPr>
-              <w:t>–</w:t>
-            </w:r>
-            <w:proofErr w:type="spellStart"/>
-            <w:r>
-              <w:rPr>
-                <w:rFonts w:ascii="BRH Devanagari Extra" w:hAnsi="BRH Devanagari Extra" w:cs="BRH Devanagari Extra"/>
-                <w:sz w:val="40"/>
-                <w:szCs w:val="40"/>
+                <w:lang w:val="it-IT"/>
+              </w:rPr>
+              <w:t>–</w:t>
+            </w:r>
+            <w:r>
+              <w:rPr>
+                <w:rFonts w:ascii="BRH Devanagari Extra" w:hAnsi="BRH Devanagari Extra" w:cs="BRH Devanagari Extra"/>
+                <w:sz w:val="40"/>
+                <w:szCs w:val="40"/>
+                <w:lang w:val="it-IT"/>
               </w:rPr>
               <w:t>ÌiÉ</w:t>
             </w:r>
-            <w:proofErr w:type="spellEnd"/>
             <w:r>
               <w:rPr>
                 <w:rFonts w:ascii="BRH Malayalam Extra" w:hAnsi="BRH Malayalam Extra" w:cs="BRH Devanagari Extra"/>
                 <w:sz w:val="34"/>
                 <w:szCs w:val="40"/>
-              </w:rPr>
-              <w:t>–</w:t>
-            </w:r>
-            <w:r>
-              <w:rPr>
-                <w:rFonts w:ascii="BRH Devanagari Extra" w:hAnsi="BRH Devanagari Extra" w:cs="BRH Devanagari Extra"/>
-                <w:sz w:val="40"/>
-                <w:szCs w:val="40"/>
+                <w:lang w:val="it-IT"/>
+              </w:rPr>
+              <w:t>–</w:t>
+            </w:r>
+            <w:r>
+              <w:rPr>
+                <w:rFonts w:ascii="BRH Devanagari Extra" w:hAnsi="BRH Devanagari Extra" w:cs="BRH Devanagari Extra"/>
+                <w:sz w:val="40"/>
+                <w:szCs w:val="40"/>
+                <w:lang w:val="it-IT"/>
               </w:rPr>
               <w:t xml:space="preserve"> | C</w:t>
             </w:r>
@@ -901,43 +1435,35 @@
                 <w:rFonts w:ascii="BRH Malayalam Extra" w:hAnsi="BRH Malayalam Extra" w:cs="BRH Devanagari Extra"/>
                 <w:sz w:val="34"/>
                 <w:szCs w:val="40"/>
-              </w:rPr>
-              <w:t>–</w:t>
-            </w:r>
-            <w:proofErr w:type="spellStart"/>
-            <w:r>
-              <w:rPr>
-                <w:rFonts w:ascii="BRH Devanagari Extra" w:hAnsi="BRH Devanagari Extra" w:cs="BRH Devanagari Extra"/>
-                <w:sz w:val="40"/>
-                <w:szCs w:val="40"/>
-              </w:rPr>
-              <w:t>qÉqÉç</w:t>
-            </w:r>
-            <w:proofErr w:type="spellEnd"/>
-            <w:r>
-              <w:rPr>
-                <w:rFonts w:ascii="BRH Devanagari Extra" w:hAnsi="BRH Devanagari Extra" w:cs="BRH Devanagari Extra"/>
-                <w:sz w:val="40"/>
-                <w:szCs w:val="40"/>
-              </w:rPr>
-              <w:t xml:space="preserve"> | </w:t>
-            </w:r>
-            <w:proofErr w:type="spellStart"/>
+                <w:lang w:val="it-IT"/>
+              </w:rPr>
+              <w:t>–</w:t>
+            </w:r>
+            <w:r>
+              <w:rPr>
+                <w:rFonts w:ascii="BRH Devanagari Extra" w:hAnsi="BRH Devanagari Extra" w:cs="BRH Devanagari Extra"/>
+                <w:sz w:val="40"/>
+                <w:szCs w:val="40"/>
+                <w:lang w:val="it-IT"/>
+              </w:rPr>
+              <w:t xml:space="preserve">qÉqÉç | </w:t>
+            </w:r>
             <w:r>
               <w:rPr>
                 <w:rFonts w:ascii="BRH Devanagari Extra" w:hAnsi="BRH Devanagari Extra" w:cs="BRH Devanagari Extra"/>
                 <w:sz w:val="40"/>
                 <w:szCs w:val="40"/>
                 <w:highlight w:val="yellow"/>
+                <w:lang w:val="it-IT"/>
               </w:rPr>
               <w:t>lÉÈ</w:t>
             </w:r>
-            <w:proofErr w:type="spellEnd"/>
-            <w:r>
-              <w:rPr>
-                <w:rFonts w:ascii="BRH Devanagari Extra" w:hAnsi="BRH Devanagari Extra" w:cs="BRH Devanagari Extra"/>
-                <w:sz w:val="40"/>
-                <w:szCs w:val="40"/>
+            <w:r>
+              <w:rPr>
+                <w:rFonts w:ascii="BRH Devanagari Extra" w:hAnsi="BRH Devanagari Extra" w:cs="BRH Devanagari Extra"/>
+                <w:sz w:val="40"/>
+                <w:szCs w:val="40"/>
+                <w:lang w:val="it-IT"/>
               </w:rPr>
               <w:t xml:space="preserve"> |</w:t>
             </w:r>
@@ -960,67 +1486,69 @@
                 <w:rFonts w:ascii="BRH Devanagari Extra" w:hAnsi="BRH Devanagari Extra" w:cs="BRH Devanagari Extra"/>
                 <w:sz w:val="40"/>
                 <w:szCs w:val="40"/>
-              </w:rPr>
-            </w:pPr>
-            <w:proofErr w:type="spellStart"/>
-            <w:r>
-              <w:rPr>
-                <w:rFonts w:ascii="BRH Devanagari Extra" w:hAnsi="BRH Devanagari Extra" w:cs="BRH Devanagari Extra"/>
-                <w:sz w:val="40"/>
-                <w:szCs w:val="40"/>
+                <w:lang w:val="it-IT"/>
+              </w:rPr>
+            </w:pPr>
+            <w:r>
+              <w:rPr>
+                <w:rFonts w:ascii="BRH Devanagari Extra" w:hAnsi="BRH Devanagari Extra" w:cs="BRH Devanagari Extra"/>
+                <w:sz w:val="40"/>
+                <w:szCs w:val="40"/>
+                <w:lang w:val="it-IT"/>
               </w:rPr>
               <w:t>eÉÉ</w:t>
             </w:r>
-            <w:proofErr w:type="spellEnd"/>
             <w:r>
               <w:rPr>
                 <w:rFonts w:ascii="BRH Malayalam Extra" w:hAnsi="BRH Malayalam Extra" w:cs="BRH Devanagari Extra"/>
                 <w:sz w:val="34"/>
                 <w:szCs w:val="40"/>
-              </w:rPr>
-              <w:t>–</w:t>
-            </w:r>
-            <w:proofErr w:type="spellStart"/>
-            <w:r>
-              <w:rPr>
-                <w:rFonts w:ascii="BRH Devanagari Extra" w:hAnsi="BRH Devanagari Extra" w:cs="BRH Devanagari Extra"/>
-                <w:sz w:val="40"/>
-                <w:szCs w:val="40"/>
+                <w:lang w:val="it-IT"/>
+              </w:rPr>
+              <w:t>–</w:t>
+            </w:r>
+            <w:r>
+              <w:rPr>
+                <w:rFonts w:ascii="BRH Devanagari Extra" w:hAnsi="BRH Devanagari Extra" w:cs="BRH Devanagari Extra"/>
+                <w:sz w:val="40"/>
+                <w:szCs w:val="40"/>
+                <w:lang w:val="it-IT"/>
               </w:rPr>
               <w:t>lÉÉ</w:t>
             </w:r>
-            <w:proofErr w:type="spellEnd"/>
             <w:r>
               <w:rPr>
                 <w:rFonts w:ascii="BRH Malayalam Extra" w:hAnsi="BRH Malayalam Extra" w:cs="BRH Devanagari Extra"/>
                 <w:sz w:val="34"/>
                 <w:szCs w:val="40"/>
-              </w:rPr>
-              <w:t>–</w:t>
-            </w:r>
-            <w:proofErr w:type="spellStart"/>
-            <w:r>
-              <w:rPr>
-                <w:rFonts w:ascii="BRH Devanagari Extra" w:hAnsi="BRH Devanagari Extra" w:cs="BRH Devanagari Extra"/>
-                <w:sz w:val="40"/>
-                <w:szCs w:val="40"/>
+                <w:lang w:val="it-IT"/>
+              </w:rPr>
+              <w:t>–</w:t>
+            </w:r>
+            <w:r>
+              <w:rPr>
+                <w:rFonts w:ascii="BRH Devanagari Extra" w:hAnsi="BRH Devanagari Extra" w:cs="BRH Devanagari Extra"/>
+                <w:sz w:val="40"/>
+                <w:szCs w:val="40"/>
+                <w:lang w:val="it-IT"/>
               </w:rPr>
               <w:t>ÌiÉ</w:t>
             </w:r>
-            <w:proofErr w:type="spellEnd"/>
             <w:r>
               <w:rPr>
                 <w:rFonts w:ascii="BRH Malayalam Extra" w:hAnsi="BRH Malayalam Extra" w:cs="BRH Devanagari Extra"/>
                 <w:sz w:val="34"/>
                 <w:szCs w:val="40"/>
-              </w:rPr>
-              <w:t>–</w:t>
-            </w:r>
-            <w:r>
-              <w:rPr>
-                <w:rFonts w:ascii="BRH Devanagari Extra" w:hAnsi="BRH Devanagari Extra" w:cs="BRH Devanagari Extra"/>
-                <w:sz w:val="40"/>
-                <w:szCs w:val="40"/>
+                <w:lang w:val="it-IT"/>
+              </w:rPr>
+              <w:t>–</w:t>
+            </w:r>
+            <w:r>
+              <w:rPr>
+                <w:rFonts w:ascii="BRH Devanagari Extra" w:hAnsi="BRH Devanagari Extra" w:cs="BRH Devanagari Extra"/>
+                <w:sz w:val="40"/>
+                <w:szCs w:val="40"/>
+                <w:lang w:val="it-IT"/>
               </w:rPr>
               <w:t xml:space="preserve"> | C</w:t>
             </w:r>
@@ -1029,44 +1557,36 @@
                 <w:rFonts w:ascii="BRH Malayalam Extra" w:hAnsi="BRH Malayalam Extra" w:cs="BRH Devanagari Extra"/>
                 <w:sz w:val="34"/>
                 <w:szCs w:val="40"/>
-              </w:rPr>
-              <w:t>–</w:t>
-            </w:r>
-            <w:proofErr w:type="spellStart"/>
-            <w:r>
-              <w:rPr>
-                <w:rFonts w:ascii="BRH Devanagari Extra" w:hAnsi="BRH Devanagari Extra" w:cs="BRH Devanagari Extra"/>
-                <w:sz w:val="40"/>
-                <w:szCs w:val="40"/>
-              </w:rPr>
-              <w:t>qÉqÉç</w:t>
-            </w:r>
-            <w:proofErr w:type="spellEnd"/>
-            <w:r>
-              <w:rPr>
-                <w:rFonts w:ascii="BRH Devanagari Extra" w:hAnsi="BRH Devanagari Extra" w:cs="BRH Devanagari Extra"/>
-                <w:sz w:val="40"/>
-                <w:szCs w:val="40"/>
-              </w:rPr>
-              <w:t xml:space="preserve"> | </w:t>
-            </w:r>
-            <w:proofErr w:type="spellStart"/>
+                <w:lang w:val="it-IT"/>
+              </w:rPr>
+              <w:t>–</w:t>
+            </w:r>
+            <w:r>
+              <w:rPr>
+                <w:rFonts w:ascii="BRH Devanagari Extra" w:hAnsi="BRH Devanagari Extra" w:cs="BRH Devanagari Extra"/>
+                <w:sz w:val="40"/>
+                <w:szCs w:val="40"/>
+                <w:lang w:val="it-IT"/>
+              </w:rPr>
+              <w:t xml:space="preserve">qÉqÉç | </w:t>
+            </w:r>
             <w:r>
               <w:rPr>
                 <w:rFonts w:ascii="BRH Devanagari Extra" w:hAnsi="BRH Devanagari Extra" w:cs="BRH Devanagari Extra"/>
                 <w:sz w:val="40"/>
                 <w:szCs w:val="40"/>
                 <w:highlight w:val="green"/>
+                <w:lang w:val="it-IT"/>
               </w:rPr>
               <w:t>lÉ</w:t>
             </w:r>
-            <w:proofErr w:type="spellEnd"/>
             <w:r>
               <w:rPr>
                 <w:rFonts w:ascii="BRH Malayalam Extra" w:hAnsi="BRH Malayalam Extra" w:cs="BRH Devanagari Extra"/>
                 <w:sz w:val="34"/>
                 <w:szCs w:val="40"/>
                 <w:highlight w:val="green"/>
+                <w:lang w:val="it-IT"/>
               </w:rPr>
               <w:t>–</w:t>
             </w:r>
@@ -1076,6 +1596,7 @@
                 <w:sz w:val="40"/>
                 <w:szCs w:val="40"/>
                 <w:highlight w:val="green"/>
+                <w:lang w:val="it-IT"/>
               </w:rPr>
               <w:t>È</w:t>
             </w:r>
@@ -1084,6 +1605,7 @@
                 <w:rFonts w:ascii="BRH Devanagari Extra" w:hAnsi="BRH Devanagari Extra" w:cs="BRH Devanagari Extra"/>
                 <w:sz w:val="40"/>
                 <w:szCs w:val="40"/>
+                <w:lang w:val="it-IT"/>
               </w:rPr>
               <w:t xml:space="preserve"> |</w:t>
             </w:r>
@@ -1110,6 +1632,7 @@
           <w:szCs w:val="32"/>
           <w:u w:val="single"/>
         </w:rPr>
+        <w:lastRenderedPageBreak/>
         <w:t>=====================</w:t>
       </w:r>
     </w:p>
@@ -1500,7 +2023,6 @@
               </w:rPr>
               <w:t>–</w:t>
             </w:r>
-            <w:proofErr w:type="spellStart"/>
             <w:r>
               <w:rPr>
                 <w:rFonts w:ascii="BRH Devanagari Extra" w:hAnsi="BRH Devanagari Extra" w:cs="BRH Devanagari Extra"/>
@@ -1518,43 +2040,14 @@
               </w:rPr>
               <w:t>ÌiÉþ</w:t>
             </w:r>
-            <w:proofErr w:type="spellEnd"/>
-            <w:r>
-              <w:rPr>
-                <w:rFonts w:ascii="BRH Devanagari Extra" w:hAnsi="BRH Devanagari Extra" w:cs="BRH Devanagari Extra"/>
-                <w:sz w:val="40"/>
-                <w:szCs w:val="40"/>
-              </w:rPr>
-              <w:t xml:space="preserve"> </w:t>
-            </w:r>
-            <w:proofErr w:type="spellStart"/>
-            <w:r>
-              <w:rPr>
-                <w:rFonts w:ascii="BRH Devanagari Extra" w:hAnsi="BRH Devanagari Extra" w:cs="BRH Devanagari Extra"/>
-                <w:sz w:val="40"/>
-                <w:szCs w:val="40"/>
-              </w:rPr>
-              <w:t>ÍcÉÌiÉþ</w:t>
-            </w:r>
-            <w:proofErr w:type="spellEnd"/>
-            <w:r>
-              <w:rPr>
-                <w:rFonts w:ascii="BRH Devanagari Extra" w:hAnsi="BRH Devanagari Extra" w:cs="BRH Devanagari Extra"/>
-                <w:sz w:val="40"/>
-                <w:szCs w:val="40"/>
-              </w:rPr>
-              <w:t xml:space="preserve"> - </w:t>
-            </w:r>
-            <w:proofErr w:type="spellStart"/>
-            <w:r>
-              <w:rPr>
-                <w:rFonts w:ascii="BRH Devanagari Extra" w:hAnsi="BRH Devanagari Extra" w:cs="BRH Devanagari Extra"/>
-                <w:sz w:val="40"/>
-                <w:szCs w:val="40"/>
-              </w:rPr>
-              <w:t>prÉÉ</w:t>
-            </w:r>
-            <w:proofErr w:type="spellEnd"/>
+            <w:r>
+              <w:rPr>
+                <w:rFonts w:ascii="BRH Devanagari Extra" w:hAnsi="BRH Devanagari Extra" w:cs="BRH Devanagari Extra"/>
+                <w:sz w:val="40"/>
+                <w:szCs w:val="40"/>
+              </w:rPr>
+              <w:t xml:space="preserve"> ÍcÉÌiÉþ - prÉÉ</w:t>
+            </w:r>
             <w:r>
               <w:rPr>
                 <w:rFonts w:ascii="BRH Malayalam Extra" w:hAnsi="BRH Malayalam Extra" w:cs="BRH Devanagari Extra"/>
@@ -1563,23 +2056,13 @@
               </w:rPr>
               <w:t>–</w:t>
             </w:r>
-            <w:proofErr w:type="spellStart"/>
-            <w:r>
-              <w:rPr>
-                <w:rFonts w:ascii="BRH Devanagari Extra" w:hAnsi="BRH Devanagari Extra" w:cs="BRH Devanagari Extra"/>
-                <w:sz w:val="40"/>
-                <w:szCs w:val="40"/>
-              </w:rPr>
-              <w:t>qÉç</w:t>
-            </w:r>
-            <w:proofErr w:type="spellEnd"/>
-            <w:r>
-              <w:rPr>
-                <w:rFonts w:ascii="BRH Devanagari Extra" w:hAnsi="BRH Devanagari Extra" w:cs="BRH Devanagari Extra"/>
-                <w:sz w:val="40"/>
-                <w:szCs w:val="40"/>
-              </w:rPr>
-              <w:t xml:space="preserve"> |</w:t>
+            <w:r>
+              <w:rPr>
+                <w:rFonts w:ascii="BRH Devanagari Extra" w:hAnsi="BRH Devanagari Extra" w:cs="BRH Devanagari Extra"/>
+                <w:sz w:val="40"/>
+                <w:szCs w:val="40"/>
+              </w:rPr>
+              <w:t>qÉç |</w:t>
             </w:r>
           </w:p>
         </w:tc>
@@ -1637,7 +2120,6 @@
               </w:rPr>
               <w:t>–</w:t>
             </w:r>
-            <w:proofErr w:type="spellStart"/>
             <w:r>
               <w:rPr>
                 <w:rFonts w:ascii="BRH Devanagari Extra" w:hAnsi="BRH Devanagari Extra" w:cs="BRH Devanagari Extra"/>
@@ -1655,7 +2137,6 @@
               </w:rPr>
               <w:t>ÌiÉ</w:t>
             </w:r>
-            <w:proofErr w:type="spellEnd"/>
             <w:r>
               <w:rPr>
                 <w:rFonts w:ascii="BRH Malayalam Extra" w:hAnsi="BRH Malayalam Extra" w:cs="BRH Devanagari Extra"/>
@@ -1670,36 +2151,8 @@
                 <w:sz w:val="40"/>
                 <w:szCs w:val="40"/>
               </w:rPr>
-              <w:t xml:space="preserve"> </w:t>
-            </w:r>
-            <w:proofErr w:type="spellStart"/>
-            <w:r>
-              <w:rPr>
-                <w:rFonts w:ascii="BRH Devanagari Extra" w:hAnsi="BRH Devanagari Extra" w:cs="BRH Devanagari Extra"/>
-                <w:sz w:val="40"/>
-                <w:szCs w:val="40"/>
-              </w:rPr>
-              <w:t>ÍcÉÌiÉþ</w:t>
-            </w:r>
-            <w:proofErr w:type="spellEnd"/>
-            <w:r>
-              <w:rPr>
-                <w:rFonts w:ascii="BRH Devanagari Extra" w:hAnsi="BRH Devanagari Extra" w:cs="BRH Devanagari Extra"/>
-                <w:sz w:val="40"/>
-                <w:szCs w:val="40"/>
-              </w:rPr>
-              <w:t xml:space="preserve"> - </w:t>
-            </w:r>
-            <w:proofErr w:type="spellStart"/>
-            <w:r>
-              <w:rPr>
-                <w:rFonts w:ascii="BRH Devanagari Extra" w:hAnsi="BRH Devanagari Extra" w:cs="BRH Devanagari Extra"/>
-                <w:sz w:val="40"/>
-                <w:szCs w:val="40"/>
-              </w:rPr>
-              <w:t>prÉÉ</w:t>
-            </w:r>
-            <w:proofErr w:type="spellEnd"/>
+              <w:t xml:space="preserve"> ÍcÉÌiÉþ - prÉÉ</w:t>
+            </w:r>
             <w:r>
               <w:rPr>
                 <w:rFonts w:ascii="BRH Malayalam Extra" w:hAnsi="BRH Malayalam Extra" w:cs="BRH Devanagari Extra"/>
@@ -1708,23 +2161,13 @@
               </w:rPr>
               <w:t>–</w:t>
             </w:r>
-            <w:proofErr w:type="spellStart"/>
-            <w:r>
-              <w:rPr>
-                <w:rFonts w:ascii="BRH Devanagari Extra" w:hAnsi="BRH Devanagari Extra" w:cs="BRH Devanagari Extra"/>
-                <w:sz w:val="40"/>
-                <w:szCs w:val="40"/>
-              </w:rPr>
-              <w:t>qÉç</w:t>
-            </w:r>
-            <w:proofErr w:type="spellEnd"/>
-            <w:r>
-              <w:rPr>
-                <w:rFonts w:ascii="BRH Devanagari Extra" w:hAnsi="BRH Devanagari Extra" w:cs="BRH Devanagari Extra"/>
-                <w:sz w:val="40"/>
-                <w:szCs w:val="40"/>
-              </w:rPr>
-              <w:t xml:space="preserve"> |</w:t>
+            <w:r>
+              <w:rPr>
+                <w:rFonts w:ascii="BRH Devanagari Extra" w:hAnsi="BRH Devanagari Extra" w:cs="BRH Devanagari Extra"/>
+                <w:sz w:val="40"/>
+                <w:szCs w:val="40"/>
+              </w:rPr>
+              <w:t>qÉç |</w:t>
             </w:r>
           </w:p>
         </w:tc>
@@ -1849,7 +2292,6 @@
                 <w:szCs w:val="32"/>
               </w:rPr>
             </w:pPr>
-            <w:proofErr w:type="spellStart"/>
             <w:r>
               <w:rPr>
                 <w:rFonts w:ascii="BRH Devanagari Extra" w:hAnsi="BRH Devanagari Extra" w:cs="BRH Devanagari Extra"/>
@@ -1875,7 +2317,6 @@
               </w:rPr>
               <w:t>å</w:t>
             </w:r>
-            <w:proofErr w:type="spellEnd"/>
             <w:r>
               <w:rPr>
                 <w:rFonts w:ascii="BRH Malayalam Extra" w:hAnsi="BRH Malayalam Extra" w:cs="BRH Devanagari Extra"/>
@@ -1890,18 +2331,8 @@
                 <w:sz w:val="40"/>
                 <w:szCs w:val="40"/>
               </w:rPr>
-              <w:t xml:space="preserve"> </w:t>
-            </w:r>
-            <w:proofErr w:type="spellStart"/>
-            <w:r>
-              <w:rPr>
-                <w:rFonts w:ascii="BRH Devanagari Extra" w:hAnsi="BRH Devanagari Extra" w:cs="BRH Devanagari Extra"/>
-                <w:sz w:val="40"/>
-                <w:szCs w:val="40"/>
-              </w:rPr>
-              <w:t>xÉÑ</w:t>
-            </w:r>
-            <w:proofErr w:type="spellEnd"/>
+              <w:t xml:space="preserve"> xÉÑ</w:t>
+            </w:r>
             <w:r>
               <w:rPr>
                 <w:rFonts w:ascii="BRH Malayalam Extra" w:hAnsi="BRH Malayalam Extra" w:cs="BRH Devanagari Extra"/>
@@ -1910,34 +2341,14 @@
               </w:rPr>
               <w:t>–</w:t>
             </w:r>
-            <w:proofErr w:type="spellStart"/>
-            <w:r>
-              <w:rPr>
-                <w:rFonts w:ascii="BRH Devanagari Extra" w:hAnsi="BRH Devanagari Extra" w:cs="BRH Devanagari Extra"/>
-                <w:sz w:val="40"/>
-                <w:szCs w:val="40"/>
-              </w:rPr>
-              <w:t>M×üiÉþÈ</w:t>
-            </w:r>
-            <w:proofErr w:type="spellEnd"/>
-            <w:r>
-              <w:rPr>
-                <w:rFonts w:ascii="BRH Devanagari Extra" w:hAnsi="BRH Devanagari Extra" w:cs="BRH Devanagari Extra"/>
-                <w:sz w:val="40"/>
-                <w:szCs w:val="40"/>
-              </w:rPr>
-              <w:t xml:space="preserve"> </w:t>
-            </w:r>
-            <w:proofErr w:type="spellStart"/>
-            <w:r>
-              <w:rPr>
-                <w:rFonts w:ascii="BRH Devanagari Extra" w:hAnsi="BRH Devanagari Extra" w:cs="BRH Devanagari Extra"/>
-                <w:sz w:val="40"/>
-                <w:szCs w:val="40"/>
-              </w:rPr>
-              <w:t>mÉ</w:t>
-            </w:r>
-            <w:proofErr w:type="spellEnd"/>
+            <w:r>
+              <w:rPr>
+                <w:rFonts w:ascii="BRH Devanagari Extra" w:hAnsi="BRH Devanagari Extra" w:cs="BRH Devanagari Extra"/>
+                <w:sz w:val="40"/>
+                <w:szCs w:val="40"/>
+              </w:rPr>
+              <w:t>M×üiÉþÈ mÉ</w:t>
+            </w:r>
             <w:r>
               <w:rPr>
                 <w:rFonts w:ascii="BRH Malayalam Extra" w:hAnsi="BRH Malayalam Extra" w:cs="BRH Devanagari Extra"/>
@@ -1946,7 +2357,6 @@
               </w:rPr>
               <w:t>–</w:t>
             </w:r>
-            <w:proofErr w:type="spellStart"/>
             <w:r>
               <w:rPr>
                 <w:rFonts w:ascii="BRH Devanagari Extra" w:hAnsi="BRH Devanagari Extra" w:cs="BRH Devanagari Extra"/>
@@ -1955,7 +2365,6 @@
               </w:rPr>
               <w:t>jÉÉ</w:t>
             </w:r>
-            <w:proofErr w:type="spellEnd"/>
           </w:p>
         </w:tc>
         <w:tc>
@@ -1977,7 +2386,6 @@
                 <w:szCs w:val="40"/>
               </w:rPr>
             </w:pPr>
-            <w:proofErr w:type="spellStart"/>
             <w:r>
               <w:rPr>
                 <w:rFonts w:ascii="BRH Devanagari Extra" w:hAnsi="BRH Devanagari Extra" w:cs="BRH Devanagari Extra"/>
@@ -2001,27 +2409,8 @@
                 <w:sz w:val="40"/>
                 <w:szCs w:val="40"/>
               </w:rPr>
-              <w:t>å</w:t>
-            </w:r>
-            <w:proofErr w:type="spellEnd"/>
-            <w:r>
-              <w:rPr>
-                <w:rFonts w:ascii="BRH Devanagari Extra" w:hAnsi="BRH Devanagari Extra" w:cs="BRH Devanagari Extra"/>
-                <w:sz w:val="40"/>
-                <w:szCs w:val="40"/>
-              </w:rPr>
-              <w:t xml:space="preserve"> </w:t>
-            </w:r>
-            <w:proofErr w:type="spellStart"/>
-            <w:r>
-              <w:rPr>
-                <w:rFonts w:ascii="BRH Devanagari Extra" w:hAnsi="BRH Devanagari Extra" w:cs="BRH Devanagari Extra"/>
-                <w:sz w:val="40"/>
-                <w:szCs w:val="40"/>
-              </w:rPr>
-              <w:t>xÉÑ</w:t>
-            </w:r>
-            <w:proofErr w:type="spellEnd"/>
+              <w:t>å xÉÑ</w:t>
+            </w:r>
             <w:r>
               <w:rPr>
                 <w:rFonts w:ascii="BRH Malayalam Extra" w:hAnsi="BRH Malayalam Extra" w:cs="BRH Devanagari Extra"/>
@@ -2030,34 +2419,14 @@
               </w:rPr>
               <w:t>–</w:t>
             </w:r>
-            <w:proofErr w:type="spellStart"/>
-            <w:r>
-              <w:rPr>
-                <w:rFonts w:ascii="BRH Devanagari Extra" w:hAnsi="BRH Devanagari Extra" w:cs="BRH Devanagari Extra"/>
-                <w:sz w:val="40"/>
-                <w:szCs w:val="40"/>
-              </w:rPr>
-              <w:t>M×üiÉþÈ</w:t>
-            </w:r>
-            <w:proofErr w:type="spellEnd"/>
-            <w:r>
-              <w:rPr>
-                <w:rFonts w:ascii="BRH Devanagari Extra" w:hAnsi="BRH Devanagari Extra" w:cs="BRH Devanagari Extra"/>
-                <w:sz w:val="40"/>
-                <w:szCs w:val="40"/>
-              </w:rPr>
-              <w:t xml:space="preserve"> </w:t>
-            </w:r>
-            <w:proofErr w:type="spellStart"/>
-            <w:r>
-              <w:rPr>
-                <w:rFonts w:ascii="BRH Devanagari Extra" w:hAnsi="BRH Devanagari Extra" w:cs="BRH Devanagari Extra"/>
-                <w:sz w:val="40"/>
-                <w:szCs w:val="40"/>
-              </w:rPr>
-              <w:t>mÉ</w:t>
-            </w:r>
-            <w:proofErr w:type="spellEnd"/>
+            <w:r>
+              <w:rPr>
+                <w:rFonts w:ascii="BRH Devanagari Extra" w:hAnsi="BRH Devanagari Extra" w:cs="BRH Devanagari Extra"/>
+                <w:sz w:val="40"/>
+                <w:szCs w:val="40"/>
+              </w:rPr>
+              <w:t>M×üiÉþÈ mÉ</w:t>
+            </w:r>
             <w:r>
               <w:rPr>
                 <w:rFonts w:ascii="BRH Malayalam Extra" w:hAnsi="BRH Malayalam Extra" w:cs="BRH Devanagari Extra"/>
@@ -2066,7 +2435,6 @@
               </w:rPr>
               <w:t>–</w:t>
             </w:r>
-            <w:proofErr w:type="spellStart"/>
             <w:r>
               <w:rPr>
                 <w:rFonts w:ascii="BRH Devanagari Extra" w:hAnsi="BRH Devanagari Extra" w:cs="BRH Devanagari Extra"/>
@@ -2075,7 +2443,6 @@
               </w:rPr>
               <w:t>jÉÉ</w:t>
             </w:r>
-            <w:proofErr w:type="spellEnd"/>
           </w:p>
           <w:p>
             <w:pPr>
@@ -2122,7 +2489,6 @@
                 <w:szCs w:val="28"/>
                 <w:lang w:bidi="ta-IN"/>
               </w:rPr>
-              <w:lastRenderedPageBreak/>
               <w:t>5.7.8.1 – Padam</w:t>
             </w:r>
           </w:p>
@@ -2241,7 +2607,6 @@
                 <w:szCs w:val="40"/>
               </w:rPr>
             </w:pPr>
-            <w:proofErr w:type="spellStart"/>
             <w:r>
               <w:rPr>
                 <w:rFonts w:ascii="BRH Devanagari Extra" w:hAnsi="BRH Devanagari Extra" w:cs="BRH Devanagari Extra"/>
@@ -2250,7 +2615,6 @@
               </w:rPr>
               <w:t>ÍcÉ</w:t>
             </w:r>
-            <w:proofErr w:type="spellEnd"/>
             <w:r>
               <w:rPr>
                 <w:rFonts w:ascii="BRH Malayalam Extra" w:hAnsi="BRH Malayalam Extra" w:cs="BRH Devanagari Extra"/>
@@ -2275,7 +2639,6 @@
               </w:rPr>
               <w:t>–</w:t>
             </w:r>
-            <w:proofErr w:type="spellStart"/>
             <w:r>
               <w:rPr>
                 <w:rFonts w:ascii="BRH Devanagari Extra" w:hAnsi="BRH Devanagari Extra" w:cs="BRH Devanagari Extra"/>
@@ -2284,7 +2647,6 @@
               </w:rPr>
               <w:t>liÉ</w:t>
             </w:r>
-            <w:proofErr w:type="spellEnd"/>
             <w:r>
               <w:rPr>
                 <w:rFonts w:ascii="BRH Malayalam Extra" w:hAnsi="BRH Malayalam Extra" w:cs="BRH Devanagari Extra"/>
@@ -2293,7 +2655,6 @@
               </w:rPr>
               <w:t>–</w:t>
             </w:r>
-            <w:proofErr w:type="spellStart"/>
             <w:r>
               <w:rPr>
                 <w:rFonts w:ascii="BRH Devanagari Extra" w:hAnsi="BRH Devanagari Extra" w:cs="BRH Devanagari Extra"/>
@@ -2317,34 +2678,7 @@
                 <w:sz w:val="40"/>
                 <w:szCs w:val="40"/>
               </w:rPr>
-              <w:t>þliÉÈ</w:t>
-            </w:r>
-            <w:proofErr w:type="spellEnd"/>
-            <w:r>
-              <w:rPr>
-                <w:rFonts w:ascii="BRH Devanagari Extra" w:hAnsi="BRH Devanagari Extra" w:cs="BRH Devanagari Extra"/>
-                <w:sz w:val="40"/>
-                <w:szCs w:val="40"/>
-              </w:rPr>
-              <w:t xml:space="preserve"> - </w:t>
-            </w:r>
-            <w:proofErr w:type="spellStart"/>
-            <w:r>
-              <w:rPr>
-                <w:rFonts w:ascii="BRH Devanagari Extra" w:hAnsi="BRH Devanagari Extra" w:cs="BRH Devanagari Extra"/>
-                <w:sz w:val="40"/>
-                <w:szCs w:val="40"/>
-              </w:rPr>
-              <w:t>LÌiÉþ</w:t>
-            </w:r>
-            <w:proofErr w:type="spellEnd"/>
-            <w:r>
-              <w:rPr>
-                <w:rFonts w:ascii="BRH Devanagari Extra" w:hAnsi="BRH Devanagari Extra" w:cs="BRH Devanagari Extra"/>
-                <w:sz w:val="40"/>
-                <w:szCs w:val="40"/>
-              </w:rPr>
-              <w:t xml:space="preserve"> |</w:t>
+              <w:t>þliÉÈ - LÌiÉþ |</w:t>
             </w:r>
           </w:p>
         </w:tc>
@@ -2367,7 +2701,6 @@
                 <w:szCs w:val="40"/>
               </w:rPr>
             </w:pPr>
-            <w:proofErr w:type="spellStart"/>
             <w:r>
               <w:rPr>
                 <w:rFonts w:ascii="BRH Devanagari Extra" w:hAnsi="BRH Devanagari Extra" w:cs="BRH Devanagari Extra"/>
@@ -2376,7 +2709,6 @@
               </w:rPr>
               <w:t>ÍcÉ</w:t>
             </w:r>
-            <w:proofErr w:type="spellEnd"/>
             <w:r>
               <w:rPr>
                 <w:rFonts w:ascii="BRH Malayalam Extra" w:hAnsi="BRH Malayalam Extra" w:cs="BRH Devanagari Extra"/>
@@ -2401,7 +2733,6 @@
               </w:rPr>
               <w:t>–</w:t>
             </w:r>
-            <w:proofErr w:type="spellStart"/>
             <w:r>
               <w:rPr>
                 <w:rFonts w:ascii="BRH Devanagari Extra" w:hAnsi="BRH Devanagari Extra" w:cs="BRH Devanagari Extra"/>
@@ -2410,7 +2741,6 @@
               </w:rPr>
               <w:t>liÉ</w:t>
             </w:r>
-            <w:proofErr w:type="spellEnd"/>
             <w:r>
               <w:rPr>
                 <w:rFonts w:ascii="BRH Malayalam Extra" w:hAnsi="BRH Malayalam Extra" w:cs="BRH Devanagari Extra"/>
@@ -2419,7 +2749,6 @@
               </w:rPr>
               <w:t>–</w:t>
             </w:r>
-            <w:proofErr w:type="spellStart"/>
             <w:r>
               <w:rPr>
                 <w:rFonts w:ascii="BRH Devanagari Extra" w:hAnsi="BRH Devanagari Extra" w:cs="BRH Devanagari Extra"/>
@@ -2443,34 +2772,7 @@
                 <w:sz w:val="40"/>
                 <w:szCs w:val="40"/>
               </w:rPr>
-              <w:t>liÉÈ</w:t>
-            </w:r>
-            <w:proofErr w:type="spellEnd"/>
-            <w:r>
-              <w:rPr>
-                <w:rFonts w:ascii="BRH Devanagari Extra" w:hAnsi="BRH Devanagari Extra" w:cs="BRH Devanagari Extra"/>
-                <w:sz w:val="40"/>
-                <w:szCs w:val="40"/>
-              </w:rPr>
-              <w:t xml:space="preserve"> - </w:t>
-            </w:r>
-            <w:proofErr w:type="spellStart"/>
-            <w:r>
-              <w:rPr>
-                <w:rFonts w:ascii="BRH Devanagari Extra" w:hAnsi="BRH Devanagari Extra" w:cs="BRH Devanagari Extra"/>
-                <w:sz w:val="40"/>
-                <w:szCs w:val="40"/>
-              </w:rPr>
-              <w:t>LÌiÉþ</w:t>
-            </w:r>
-            <w:proofErr w:type="spellEnd"/>
-            <w:r>
-              <w:rPr>
-                <w:rFonts w:ascii="BRH Devanagari Extra" w:hAnsi="BRH Devanagari Extra" w:cs="BRH Devanagari Extra"/>
-                <w:sz w:val="40"/>
-                <w:szCs w:val="40"/>
-              </w:rPr>
-              <w:t xml:space="preserve"> |</w:t>
+              <w:t>liÉÈ - LÌiÉþ |</w:t>
             </w:r>
           </w:p>
         </w:tc>
@@ -2625,34 +2927,14 @@
               </w:rPr>
               <w:t>–</w:t>
             </w:r>
-            <w:proofErr w:type="spellStart"/>
-            <w:r>
-              <w:rPr>
-                <w:rFonts w:ascii="BRH Devanagari Extra" w:hAnsi="BRH Devanagari Extra" w:cs="BRH Devanagari Extra"/>
-                <w:sz w:val="40"/>
-                <w:szCs w:val="40"/>
-              </w:rPr>
-              <w:t>ÎalÉqÉç</w:t>
-            </w:r>
-            <w:proofErr w:type="spellEnd"/>
-            <w:r>
-              <w:rPr>
-                <w:rFonts w:ascii="BRH Devanagari Extra" w:hAnsi="BRH Devanagari Extra" w:cs="BRH Devanagari Extra"/>
-                <w:sz w:val="40"/>
-                <w:szCs w:val="40"/>
-              </w:rPr>
-              <w:t xml:space="preserve"> | </w:t>
-            </w:r>
-            <w:proofErr w:type="spellStart"/>
-            <w:r>
-              <w:rPr>
-                <w:rFonts w:ascii="BRH Devanagari Extra" w:hAnsi="BRH Devanagari Extra" w:cs="BRH Devanagari Extra"/>
-                <w:sz w:val="40"/>
-                <w:szCs w:val="40"/>
-              </w:rPr>
-              <w:t>ÍcÉ</w:t>
-            </w:r>
-            <w:proofErr w:type="spellEnd"/>
+            <w:r>
+              <w:rPr>
+                <w:rFonts w:ascii="BRH Devanagari Extra" w:hAnsi="BRH Devanagari Extra" w:cs="BRH Devanagari Extra"/>
+                <w:sz w:val="40"/>
+                <w:szCs w:val="40"/>
+              </w:rPr>
+              <w:t>ÎalÉqÉç | ÍcÉ</w:t>
+            </w:r>
             <w:r>
               <w:rPr>
                 <w:rFonts w:ascii="BRH Malayalam Extra" w:hAnsi="BRH Malayalam Extra" w:cs="BRH Devanagari Extra"/>
@@ -2661,7 +2943,6 @@
               </w:rPr>
               <w:t>–</w:t>
             </w:r>
-            <w:proofErr w:type="spellStart"/>
             <w:r>
               <w:rPr>
                 <w:rFonts w:ascii="BRH Devanagari Extra" w:hAnsi="BRH Devanagari Extra" w:cs="BRH Devanagari Extra"/>
@@ -2670,7 +2951,6 @@
               </w:rPr>
               <w:t>lÉÉå</w:t>
             </w:r>
-            <w:proofErr w:type="spellEnd"/>
             <w:r>
               <w:rPr>
                 <w:rFonts w:ascii="BRH Malayalam Extra" w:hAnsi="BRH Malayalam Extra" w:cs="BRH Devanagari Extra"/>
@@ -2679,7 +2959,6 @@
               </w:rPr>
               <w:t>–</w:t>
             </w:r>
-            <w:proofErr w:type="spellStart"/>
             <w:r>
               <w:rPr>
                 <w:rFonts w:ascii="BRH Devanagari Extra" w:hAnsi="BRH Devanagari Extra" w:cs="BRH Devanagari Extra"/>
@@ -2689,32 +2968,13 @@
               </w:rPr>
               <w:t>ÌiÉ</w:t>
             </w:r>
-            <w:proofErr w:type="spellEnd"/>
-            <w:r>
-              <w:rPr>
-                <w:rFonts w:ascii="BRH Devanagari Extra" w:hAnsi="BRH Devanagari Extra" w:cs="BRH Devanagari Extra"/>
-                <w:sz w:val="40"/>
-                <w:szCs w:val="40"/>
-              </w:rPr>
-              <w:t xml:space="preserve"> | </w:t>
-            </w:r>
-            <w:proofErr w:type="spellStart"/>
-            <w:r>
-              <w:rPr>
-                <w:rFonts w:ascii="BRH Devanagari Extra" w:hAnsi="BRH Devanagari Extra" w:cs="BRH Devanagari Extra"/>
-                <w:sz w:val="40"/>
-                <w:szCs w:val="40"/>
-              </w:rPr>
-              <w:t>lÉ</w:t>
-            </w:r>
-            <w:proofErr w:type="spellEnd"/>
-            <w:r>
-              <w:rPr>
-                <w:rFonts w:ascii="BRH Devanagari Extra" w:hAnsi="BRH Devanagari Extra" w:cs="BRH Devanagari Extra"/>
-                <w:sz w:val="40"/>
-                <w:szCs w:val="40"/>
-              </w:rPr>
-              <w:t xml:space="preserve"> |</w:t>
+            <w:r>
+              <w:rPr>
+                <w:rFonts w:ascii="BRH Devanagari Extra" w:hAnsi="BRH Devanagari Extra" w:cs="BRH Devanagari Extra"/>
+                <w:sz w:val="40"/>
+                <w:szCs w:val="40"/>
+              </w:rPr>
+              <w:t xml:space="preserve"> | lÉ |</w:t>
             </w:r>
             <w:r>
               <w:rPr>
@@ -2761,34 +3021,14 @@
               </w:rPr>
               <w:t>–</w:t>
             </w:r>
-            <w:proofErr w:type="spellStart"/>
-            <w:r>
-              <w:rPr>
-                <w:rFonts w:ascii="BRH Devanagari Extra" w:hAnsi="BRH Devanagari Extra" w:cs="BRH Devanagari Extra"/>
-                <w:sz w:val="40"/>
-                <w:szCs w:val="40"/>
-              </w:rPr>
-              <w:t>ÎalÉqÉç</w:t>
-            </w:r>
-            <w:proofErr w:type="spellEnd"/>
-            <w:r>
-              <w:rPr>
-                <w:rFonts w:ascii="BRH Devanagari Extra" w:hAnsi="BRH Devanagari Extra" w:cs="BRH Devanagari Extra"/>
-                <w:sz w:val="40"/>
-                <w:szCs w:val="40"/>
-              </w:rPr>
-              <w:t xml:space="preserve"> | </w:t>
-            </w:r>
-            <w:proofErr w:type="spellStart"/>
-            <w:r>
-              <w:rPr>
-                <w:rFonts w:ascii="BRH Devanagari Extra" w:hAnsi="BRH Devanagari Extra" w:cs="BRH Devanagari Extra"/>
-                <w:sz w:val="40"/>
-                <w:szCs w:val="40"/>
-              </w:rPr>
-              <w:t>ÍcÉ</w:t>
-            </w:r>
-            <w:proofErr w:type="spellEnd"/>
+            <w:r>
+              <w:rPr>
+                <w:rFonts w:ascii="BRH Devanagari Extra" w:hAnsi="BRH Devanagari Extra" w:cs="BRH Devanagari Extra"/>
+                <w:sz w:val="40"/>
+                <w:szCs w:val="40"/>
+              </w:rPr>
+              <w:t>ÎalÉqÉç | ÍcÉ</w:t>
+            </w:r>
             <w:r>
               <w:rPr>
                 <w:rFonts w:ascii="BRH Malayalam Extra" w:hAnsi="BRH Malayalam Extra" w:cs="BRH Devanagari Extra"/>
@@ -2797,7 +3037,6 @@
               </w:rPr>
               <w:t>–</w:t>
             </w:r>
-            <w:proofErr w:type="spellStart"/>
             <w:r>
               <w:rPr>
                 <w:rFonts w:ascii="BRH Devanagari Extra" w:hAnsi="BRH Devanagari Extra" w:cs="BRH Devanagari Extra"/>
@@ -2806,7 +3045,6 @@
               </w:rPr>
               <w:t>lÉÉå</w:t>
             </w:r>
-            <w:proofErr w:type="spellEnd"/>
             <w:r>
               <w:rPr>
                 <w:rFonts w:ascii="BRH Malayalam Extra" w:hAnsi="BRH Malayalam Extra" w:cs="BRH Devanagari Extra"/>
@@ -2815,7 +3053,6 @@
               </w:rPr>
               <w:t>–</w:t>
             </w:r>
-            <w:proofErr w:type="spellStart"/>
             <w:r>
               <w:rPr>
                 <w:rFonts w:ascii="BRH Devanagari Extra" w:hAnsi="BRH Devanagari Extra" w:cs="BRH Devanagari Extra"/>
@@ -2825,7 +3062,6 @@
               </w:rPr>
               <w:t>ÌiÉ</w:t>
             </w:r>
-            <w:proofErr w:type="spellEnd"/>
             <w:r>
               <w:rPr>
                 <w:rFonts w:ascii="BRH Malayalam Extra" w:hAnsi="BRH Malayalam Extra" w:cs="BRH Devanagari Extra"/>
@@ -2841,25 +3077,7 @@
                 <w:sz w:val="40"/>
                 <w:szCs w:val="40"/>
               </w:rPr>
-              <w:t xml:space="preserve"> | </w:t>
-            </w:r>
-            <w:proofErr w:type="spellStart"/>
-            <w:r>
-              <w:rPr>
-                <w:rFonts w:ascii="BRH Devanagari Extra" w:hAnsi="BRH Devanagari Extra" w:cs="BRH Devanagari Extra"/>
-                <w:sz w:val="40"/>
-                <w:szCs w:val="40"/>
-              </w:rPr>
-              <w:t>lÉ</w:t>
-            </w:r>
-            <w:proofErr w:type="spellEnd"/>
-            <w:r>
-              <w:rPr>
-                <w:rFonts w:ascii="BRH Devanagari Extra" w:hAnsi="BRH Devanagari Extra" w:cs="BRH Devanagari Extra"/>
-                <w:sz w:val="40"/>
-                <w:szCs w:val="40"/>
-              </w:rPr>
-              <w:t xml:space="preserve"> |</w:t>
+              <w:t xml:space="preserve"> | lÉ |</w:t>
             </w:r>
           </w:p>
         </w:tc>
@@ -2984,7 +3202,6 @@
                 <w:szCs w:val="32"/>
               </w:rPr>
             </w:pPr>
-            <w:proofErr w:type="spellStart"/>
             <w:r>
               <w:rPr>
                 <w:rFonts w:ascii="BRH Devanagari Extra" w:hAnsi="BRH Devanagari Extra" w:cs="BRH Devanagari Extra"/>
@@ -3008,27 +3225,8 @@
                 <w:sz w:val="40"/>
                 <w:szCs w:val="40"/>
               </w:rPr>
-              <w:t>æÿ</w:t>
-            </w:r>
-            <w:proofErr w:type="spellEnd"/>
-            <w:r>
-              <w:rPr>
-                <w:rFonts w:ascii="BRH Devanagari Extra" w:hAnsi="BRH Devanagari Extra" w:cs="BRH Devanagari Extra"/>
-                <w:sz w:val="40"/>
-                <w:szCs w:val="40"/>
-              </w:rPr>
-              <w:t xml:space="preserve"> </w:t>
-            </w:r>
-            <w:proofErr w:type="spellStart"/>
-            <w:r>
-              <w:rPr>
-                <w:rFonts w:ascii="BRH Devanagari Extra" w:hAnsi="BRH Devanagari Extra" w:cs="BRH Devanagari Extra"/>
-                <w:sz w:val="40"/>
-                <w:szCs w:val="40"/>
-              </w:rPr>
-              <w:t>oÉ</w:t>
-            </w:r>
-            <w:proofErr w:type="spellEnd"/>
+              <w:t>æÿ oÉ</w:t>
+            </w:r>
             <w:r>
               <w:rPr>
                 <w:rFonts w:ascii="BRH Malayalam Extra" w:hAnsi="BRH Malayalam Extra" w:cs="BRH Devanagari Extra"/>
@@ -3037,34 +3235,14 @@
               </w:rPr>
               <w:t>–</w:t>
             </w:r>
-            <w:proofErr w:type="spellStart"/>
-            <w:r>
-              <w:rPr>
-                <w:rFonts w:ascii="BRH Devanagari Extra" w:hAnsi="BRH Devanagari Extra" w:cs="BRH Devanagari Extra"/>
-                <w:sz w:val="40"/>
-                <w:szCs w:val="40"/>
-              </w:rPr>
-              <w:t>xiÉÇ</w:t>
-            </w:r>
-            <w:proofErr w:type="spellEnd"/>
-            <w:r>
-              <w:rPr>
-                <w:rFonts w:ascii="BRH Devanagari Extra" w:hAnsi="BRH Devanagari Extra" w:cs="BRH Devanagari Extra"/>
-                <w:sz w:val="40"/>
-                <w:szCs w:val="40"/>
-              </w:rPr>
-              <w:t xml:space="preserve"> </w:t>
-            </w:r>
-            <w:proofErr w:type="spellStart"/>
-            <w:r>
-              <w:rPr>
-                <w:rFonts w:ascii="BRH Devanagari Extra" w:hAnsi="BRH Devanagari Extra" w:cs="BRH Devanagari Extra"/>
-                <w:sz w:val="40"/>
-                <w:szCs w:val="40"/>
-              </w:rPr>
-              <w:t>mÉëirÉÉÿxrÉ</w:t>
-            </w:r>
-            <w:proofErr w:type="spellEnd"/>
+            <w:r>
+              <w:rPr>
+                <w:rFonts w:ascii="BRH Devanagari Extra" w:hAnsi="BRH Devanagari Extra" w:cs="BRH Devanagari Extra"/>
+                <w:sz w:val="40"/>
+                <w:szCs w:val="40"/>
+              </w:rPr>
+              <w:t>xiÉÇ mÉëirÉÉÿxrÉ</w:t>
+            </w:r>
             <w:r>
               <w:rPr>
                 <w:rFonts w:ascii="BRH Malayalam Extra" w:hAnsi="BRH Malayalam Extra" w:cs="BRH Devanagari Extra"/>
@@ -3073,7 +3251,6 @@
               </w:rPr>
               <w:t>–</w:t>
             </w:r>
-            <w:proofErr w:type="spellStart"/>
             <w:r>
               <w:rPr>
                 <w:rFonts w:ascii="BRH Devanagari Extra" w:hAnsi="BRH Devanagari Extra" w:cs="BRH Devanagari Extra"/>
@@ -3082,7 +3259,6 @@
               </w:rPr>
               <w:t>jÉç</w:t>
             </w:r>
-            <w:proofErr w:type="spellEnd"/>
           </w:p>
         </w:tc>
         <w:tc>
@@ -3103,7 +3279,6 @@
                 <w:szCs w:val="32"/>
               </w:rPr>
             </w:pPr>
-            <w:proofErr w:type="spellStart"/>
             <w:r>
               <w:rPr>
                 <w:rFonts w:ascii="BRH Devanagari Extra" w:hAnsi="BRH Devanagari Extra" w:cs="BRH Devanagari Extra"/>
@@ -3127,27 +3302,8 @@
                 <w:sz w:val="40"/>
                 <w:szCs w:val="40"/>
               </w:rPr>
-              <w:t>æ</w:t>
-            </w:r>
-            <w:proofErr w:type="spellEnd"/>
-            <w:r>
-              <w:rPr>
-                <w:rFonts w:ascii="BRH Devanagari Extra" w:hAnsi="BRH Devanagari Extra" w:cs="BRH Devanagari Extra"/>
-                <w:sz w:val="40"/>
-                <w:szCs w:val="40"/>
-              </w:rPr>
-              <w:t xml:space="preserve"> </w:t>
-            </w:r>
-            <w:proofErr w:type="spellStart"/>
-            <w:r>
-              <w:rPr>
-                <w:rFonts w:ascii="BRH Devanagari Extra" w:hAnsi="BRH Devanagari Extra" w:cs="BRH Devanagari Extra"/>
-                <w:sz w:val="40"/>
-                <w:szCs w:val="40"/>
-              </w:rPr>
-              <w:t>oÉ</w:t>
-            </w:r>
-            <w:proofErr w:type="spellEnd"/>
+              <w:t>æ oÉ</w:t>
+            </w:r>
             <w:r>
               <w:rPr>
                 <w:rFonts w:ascii="BRH Malayalam Extra" w:hAnsi="BRH Malayalam Extra" w:cs="BRH Devanagari Extra"/>
@@ -3156,34 +3312,14 @@
               </w:rPr>
               <w:t>–</w:t>
             </w:r>
-            <w:proofErr w:type="spellStart"/>
-            <w:r>
-              <w:rPr>
-                <w:rFonts w:ascii="BRH Devanagari Extra" w:hAnsi="BRH Devanagari Extra" w:cs="BRH Devanagari Extra"/>
-                <w:sz w:val="40"/>
-                <w:szCs w:val="40"/>
-              </w:rPr>
-              <w:t>xiÉÇ</w:t>
-            </w:r>
-            <w:proofErr w:type="spellEnd"/>
-            <w:r>
-              <w:rPr>
-                <w:rFonts w:ascii="BRH Devanagari Extra" w:hAnsi="BRH Devanagari Extra" w:cs="BRH Devanagari Extra"/>
-                <w:sz w:val="40"/>
-                <w:szCs w:val="40"/>
-              </w:rPr>
-              <w:t xml:space="preserve"> </w:t>
-            </w:r>
-            <w:proofErr w:type="spellStart"/>
-            <w:r>
-              <w:rPr>
-                <w:rFonts w:ascii="BRH Devanagari Extra" w:hAnsi="BRH Devanagari Extra" w:cs="BRH Devanagari Extra"/>
-                <w:sz w:val="40"/>
-                <w:szCs w:val="40"/>
-              </w:rPr>
-              <w:t>mÉëirÉÉÿxrÉ</w:t>
-            </w:r>
-            <w:proofErr w:type="spellEnd"/>
+            <w:r>
+              <w:rPr>
+                <w:rFonts w:ascii="BRH Devanagari Extra" w:hAnsi="BRH Devanagari Extra" w:cs="BRH Devanagari Extra"/>
+                <w:sz w:val="40"/>
+                <w:szCs w:val="40"/>
+              </w:rPr>
+              <w:t>xiÉÇ mÉëirÉÉÿxrÉ</w:t>
+            </w:r>
             <w:r>
               <w:rPr>
                 <w:rFonts w:ascii="BRH Malayalam Extra" w:hAnsi="BRH Malayalam Extra" w:cs="BRH Devanagari Extra"/>
@@ -3192,7 +3328,6 @@
               </w:rPr>
               <w:t>–</w:t>
             </w:r>
-            <w:proofErr w:type="spellStart"/>
             <w:r>
               <w:rPr>
                 <w:rFonts w:ascii="BRH Devanagari Extra" w:hAnsi="BRH Devanagari Extra" w:cs="BRH Devanagari Extra"/>
@@ -3201,7 +3336,6 @@
               </w:rPr>
               <w:t>jÉç</w:t>
             </w:r>
-            <w:proofErr w:type="spellEnd"/>
           </w:p>
         </w:tc>
       </w:tr>
@@ -3354,6 +3488,7 @@
           <w:b/>
           <w:bCs/>
         </w:rPr>
+        <w:lastRenderedPageBreak/>
         <w:t>(ignore those which are already incorporated in your book’s version and date)</w:t>
       </w:r>
     </w:p>
@@ -3610,7 +3745,6 @@
                 <w:highlight w:val="yellow"/>
               </w:rPr>
             </w:pPr>
-            <w:proofErr w:type="spellStart"/>
             <w:r>
               <w:rPr>
                 <w:rFonts w:ascii="BRH Devanagari Extra" w:hAnsi="BRH Devanagari Extra" w:cs="BRH Devanagari Extra"/>
@@ -3619,7 +3753,6 @@
               </w:rPr>
               <w:t>ÍcÉ</w:t>
             </w:r>
-            <w:proofErr w:type="spellEnd"/>
             <w:r>
               <w:rPr>
                 <w:rFonts w:ascii="BRH Malayalam Extra" w:hAnsi="BRH Malayalam Extra" w:cs="BRH Devanagari Extra"/>
@@ -3628,7 +3761,6 @@
               </w:rPr>
               <w:t>–</w:t>
             </w:r>
-            <w:proofErr w:type="spellStart"/>
             <w:r>
               <w:rPr>
                 <w:rFonts w:ascii="BRH Devanagari Extra" w:hAnsi="BRH Devanagari Extra" w:cs="BRH Devanagari Extra"/>
@@ -3637,7 +3769,6 @@
               </w:rPr>
               <w:t>lÉÑ</w:t>
             </w:r>
-            <w:proofErr w:type="spellEnd"/>
             <w:r>
               <w:rPr>
                 <w:rFonts w:ascii="BRH Malayalam Extra" w:hAnsi="BRH Malayalam Extra" w:cs="BRH Devanagari Extra"/>
@@ -3646,7 +3777,6 @@
               </w:rPr>
               <w:t>–</w:t>
             </w:r>
-            <w:proofErr w:type="spellStart"/>
             <w:r>
               <w:rPr>
                 <w:rFonts w:ascii="BRH Devanagari Extra" w:hAnsi="BRH Devanagari Extra" w:cs="BRH Devanagari Extra"/>
@@ -3656,50 +3786,13 @@
               </w:rPr>
               <w:t>iÉå</w:t>
             </w:r>
-            <w:proofErr w:type="spellEnd"/>
-            <w:r>
-              <w:rPr>
-                <w:rFonts w:ascii="BRH Devanagari Extra" w:hAnsi="BRH Devanagari Extra" w:cs="BRH Devanagari Extra"/>
-                <w:sz w:val="40"/>
-                <w:szCs w:val="40"/>
-              </w:rPr>
-              <w:t xml:space="preserve"> | </w:t>
-            </w:r>
-            <w:proofErr w:type="spellStart"/>
-            <w:r>
-              <w:rPr>
-                <w:rFonts w:ascii="BRH Devanagari Extra" w:hAnsi="BRH Devanagari Extra" w:cs="BRH Devanagari Extra"/>
-                <w:sz w:val="40"/>
-                <w:szCs w:val="40"/>
-              </w:rPr>
-              <w:t>rÉÈ</w:t>
-            </w:r>
-            <w:proofErr w:type="spellEnd"/>
-            <w:r>
-              <w:rPr>
-                <w:rFonts w:ascii="BRH Devanagari Extra" w:hAnsi="BRH Devanagari Extra" w:cs="BRH Devanagari Extra"/>
-                <w:sz w:val="40"/>
-                <w:szCs w:val="40"/>
-              </w:rPr>
-              <w:t xml:space="preserve"> | </w:t>
-            </w:r>
-            <w:proofErr w:type="spellStart"/>
-            <w:r>
-              <w:rPr>
-                <w:rFonts w:ascii="BRH Devanagari Extra" w:hAnsi="BRH Devanagari Extra" w:cs="BRH Devanagari Extra"/>
-                <w:sz w:val="40"/>
-                <w:szCs w:val="40"/>
-              </w:rPr>
-              <w:t>uÉæ</w:t>
-            </w:r>
-            <w:proofErr w:type="spellEnd"/>
-            <w:r>
-              <w:rPr>
-                <w:rFonts w:ascii="BRH Devanagari Extra" w:hAnsi="BRH Devanagari Extra" w:cs="BRH Devanagari Extra"/>
-                <w:sz w:val="40"/>
-                <w:szCs w:val="40"/>
-              </w:rPr>
-              <w:t xml:space="preserve"> |</w:t>
+            <w:r>
+              <w:rPr>
+                <w:rFonts w:ascii="BRH Devanagari Extra" w:hAnsi="BRH Devanagari Extra" w:cs="BRH Devanagari Extra"/>
+                <w:sz w:val="40"/>
+                <w:szCs w:val="40"/>
+              </w:rPr>
+              <w:t xml:space="preserve"> | rÉÈ | uÉæ |</w:t>
             </w:r>
           </w:p>
         </w:tc>
@@ -3719,7 +3812,6 @@
                 <w:szCs w:val="40"/>
               </w:rPr>
             </w:pPr>
-            <w:proofErr w:type="spellStart"/>
             <w:r>
               <w:rPr>
                 <w:rFonts w:ascii="BRH Devanagari Extra" w:hAnsi="BRH Devanagari Extra" w:cs="BRH Devanagari Extra"/>
@@ -3728,7 +3820,6 @@
               </w:rPr>
               <w:t>ÍcÉ</w:t>
             </w:r>
-            <w:proofErr w:type="spellEnd"/>
             <w:r>
               <w:rPr>
                 <w:rFonts w:ascii="BRH Malayalam Extra" w:hAnsi="BRH Malayalam Extra" w:cs="BRH Devanagari Extra"/>
@@ -3737,7 +3828,6 @@
               </w:rPr>
               <w:t>–</w:t>
             </w:r>
-            <w:proofErr w:type="spellStart"/>
             <w:r>
               <w:rPr>
                 <w:rFonts w:ascii="BRH Devanagari Extra" w:hAnsi="BRH Devanagari Extra" w:cs="BRH Devanagari Extra"/>
@@ -3746,7 +3836,6 @@
               </w:rPr>
               <w:t>lÉÑ</w:t>
             </w:r>
-            <w:proofErr w:type="spellEnd"/>
             <w:r>
               <w:rPr>
                 <w:rFonts w:ascii="BRH Malayalam Extra" w:hAnsi="BRH Malayalam Extra" w:cs="BRH Devanagari Extra"/>
@@ -3756,7 +3845,6 @@
               </w:rPr>
               <w:t>–</w:t>
             </w:r>
-            <w:proofErr w:type="spellStart"/>
             <w:r>
               <w:rPr>
                 <w:rFonts w:ascii="BRH Devanagari Extra" w:hAnsi="BRH Devanagari Extra" w:cs="BRH Devanagari Extra"/>
@@ -3766,7 +3854,6 @@
               </w:rPr>
               <w:t>iÉ</w:t>
             </w:r>
-            <w:proofErr w:type="spellEnd"/>
             <w:r>
               <w:rPr>
                 <w:rFonts w:ascii="BRH Malayalam Extra" w:hAnsi="BRH Malayalam Extra" w:cs="BRH Devanagari Extra"/>
@@ -3791,43 +3878,7 @@
                 <w:sz w:val="40"/>
                 <w:szCs w:val="40"/>
               </w:rPr>
-              <w:t xml:space="preserve"> | </w:t>
-            </w:r>
-            <w:proofErr w:type="spellStart"/>
-            <w:r>
-              <w:rPr>
-                <w:rFonts w:ascii="BRH Devanagari Extra" w:hAnsi="BRH Devanagari Extra" w:cs="BRH Devanagari Extra"/>
-                <w:sz w:val="40"/>
-                <w:szCs w:val="40"/>
-              </w:rPr>
-              <w:t>rÉÈ</w:t>
-            </w:r>
-            <w:proofErr w:type="spellEnd"/>
-            <w:r>
-              <w:rPr>
-                <w:rFonts w:ascii="BRH Devanagari Extra" w:hAnsi="BRH Devanagari Extra" w:cs="BRH Devanagari Extra"/>
-                <w:sz w:val="40"/>
-                <w:szCs w:val="40"/>
-              </w:rPr>
-              <w:t xml:space="preserve"> | </w:t>
-            </w:r>
-            <w:proofErr w:type="spellStart"/>
-            <w:r>
-              <w:rPr>
-                <w:rFonts w:ascii="BRH Devanagari Extra" w:hAnsi="BRH Devanagari Extra" w:cs="BRH Devanagari Extra"/>
-                <w:sz w:val="40"/>
-                <w:szCs w:val="40"/>
-              </w:rPr>
-              <w:t>uÉæ</w:t>
-            </w:r>
-            <w:proofErr w:type="spellEnd"/>
-            <w:r>
-              <w:rPr>
-                <w:rFonts w:ascii="BRH Devanagari Extra" w:hAnsi="BRH Devanagari Extra" w:cs="BRH Devanagari Extra"/>
-                <w:sz w:val="40"/>
-                <w:szCs w:val="40"/>
-              </w:rPr>
-              <w:t xml:space="preserve"> |</w:t>
+              <w:t xml:space="preserve"> | rÉÈ | uÉæ |</w:t>
             </w:r>
           </w:p>
         </w:tc>
@@ -3925,7 +3976,6 @@
                 <w:highlight w:val="yellow"/>
               </w:rPr>
             </w:pPr>
-            <w:proofErr w:type="spellStart"/>
             <w:r>
               <w:rPr>
                 <w:rFonts w:ascii="BRH Devanagari Extra" w:hAnsi="BRH Devanagari Extra" w:cs="BRH Devanagari Extra"/>
@@ -3934,7 +3984,6 @@
               </w:rPr>
               <w:t>mÉ</w:t>
             </w:r>
-            <w:proofErr w:type="spellEnd"/>
             <w:r>
               <w:rPr>
                 <w:rFonts w:ascii="BRH Malayalam Extra" w:hAnsi="BRH Malayalam Extra" w:cs="BRH Devanagari Extra"/>
@@ -3943,43 +3992,14 @@
               </w:rPr>
               <w:t>–</w:t>
             </w:r>
-            <w:proofErr w:type="spellStart"/>
-            <w:r>
-              <w:rPr>
-                <w:rFonts w:ascii="BRH Devanagari Extra" w:hAnsi="BRH Devanagari Extra" w:cs="BRH Devanagari Extra"/>
-                <w:sz w:val="40"/>
-                <w:szCs w:val="40"/>
-              </w:rPr>
-              <w:t>jÉÉ</w:t>
-            </w:r>
-            <w:proofErr w:type="spellEnd"/>
-            <w:r>
-              <w:rPr>
-                <w:rFonts w:ascii="BRH Devanagari Extra" w:hAnsi="BRH Devanagari Extra" w:cs="BRH Devanagari Extra"/>
-                <w:sz w:val="40"/>
-                <w:szCs w:val="40"/>
-              </w:rPr>
-              <w:t xml:space="preserve"> | </w:t>
-            </w:r>
-            <w:proofErr w:type="spellStart"/>
-            <w:r>
-              <w:rPr>
-                <w:rFonts w:ascii="BRH Devanagari Extra" w:hAnsi="BRH Devanagari Extra" w:cs="BRH Devanagari Extra"/>
-                <w:sz w:val="40"/>
-                <w:szCs w:val="40"/>
-              </w:rPr>
-              <w:t>qÉkÉÉåÿÈ</w:t>
-            </w:r>
-            <w:proofErr w:type="spellEnd"/>
-            <w:r>
-              <w:rPr>
-                <w:rFonts w:ascii="BRH Devanagari Extra" w:hAnsi="BRH Devanagari Extra" w:cs="BRH Devanagari Extra"/>
-                <w:sz w:val="40"/>
-                <w:szCs w:val="40"/>
-              </w:rPr>
-              <w:t xml:space="preserve"> | </w:t>
-            </w:r>
-            <w:proofErr w:type="spellStart"/>
+            <w:r>
+              <w:rPr>
+                <w:rFonts w:ascii="BRH Devanagari Extra" w:hAnsi="BRH Devanagari Extra" w:cs="BRH Devanagari Extra"/>
+                <w:sz w:val="40"/>
+                <w:szCs w:val="40"/>
+              </w:rPr>
+              <w:t xml:space="preserve">jÉÉ | qÉkÉÉåÿÈ | </w:t>
+            </w:r>
             <w:r>
               <w:rPr>
                 <w:rFonts w:ascii="BRH Devanagari Extra" w:hAnsi="BRH Devanagari Extra" w:cs="BRH Devanagari Extra"/>
@@ -4005,7 +4025,6 @@
               </w:rPr>
               <w:t>ÿ</w:t>
             </w:r>
-            <w:proofErr w:type="spellEnd"/>
             <w:r>
               <w:rPr>
                 <w:rFonts w:ascii="BRH Devanagari Extra" w:hAnsi="BRH Devanagari Extra" w:cs="BRH Devanagari Extra"/>
@@ -4032,7 +4051,6 @@
                 <w:szCs w:val="40"/>
               </w:rPr>
             </w:pPr>
-            <w:proofErr w:type="spellStart"/>
             <w:r>
               <w:rPr>
                 <w:rFonts w:ascii="BRH Devanagari Extra" w:hAnsi="BRH Devanagari Extra" w:cs="BRH Devanagari Extra"/>
@@ -4041,7 +4059,6 @@
               </w:rPr>
               <w:t>mÉ</w:t>
             </w:r>
-            <w:proofErr w:type="spellEnd"/>
             <w:r>
               <w:rPr>
                 <w:rFonts w:ascii="BRH Malayalam Extra" w:hAnsi="BRH Malayalam Extra" w:cs="BRH Devanagari Extra"/>
@@ -4050,43 +4067,14 @@
               </w:rPr>
               <w:t>–</w:t>
             </w:r>
-            <w:proofErr w:type="spellStart"/>
-            <w:r>
-              <w:rPr>
-                <w:rFonts w:ascii="BRH Devanagari Extra" w:hAnsi="BRH Devanagari Extra" w:cs="BRH Devanagari Extra"/>
-                <w:sz w:val="40"/>
-                <w:szCs w:val="40"/>
-              </w:rPr>
-              <w:t>jÉÉ</w:t>
-            </w:r>
-            <w:proofErr w:type="spellEnd"/>
-            <w:r>
-              <w:rPr>
-                <w:rFonts w:ascii="BRH Devanagari Extra" w:hAnsi="BRH Devanagari Extra" w:cs="BRH Devanagari Extra"/>
-                <w:sz w:val="40"/>
-                <w:szCs w:val="40"/>
-              </w:rPr>
-              <w:t xml:space="preserve"> | </w:t>
-            </w:r>
-            <w:proofErr w:type="spellStart"/>
-            <w:r>
-              <w:rPr>
-                <w:rFonts w:ascii="BRH Devanagari Extra" w:hAnsi="BRH Devanagari Extra" w:cs="BRH Devanagari Extra"/>
-                <w:sz w:val="40"/>
-                <w:szCs w:val="40"/>
-              </w:rPr>
-              <w:t>qÉkÉÉåÿÈ</w:t>
-            </w:r>
-            <w:proofErr w:type="spellEnd"/>
-            <w:r>
-              <w:rPr>
-                <w:rFonts w:ascii="BRH Devanagari Extra" w:hAnsi="BRH Devanagari Extra" w:cs="BRH Devanagari Extra"/>
-                <w:sz w:val="40"/>
-                <w:szCs w:val="40"/>
-              </w:rPr>
-              <w:t xml:space="preserve"> | </w:t>
-            </w:r>
-            <w:proofErr w:type="spellStart"/>
+            <w:r>
+              <w:rPr>
+                <w:rFonts w:ascii="BRH Devanagari Extra" w:hAnsi="BRH Devanagari Extra" w:cs="BRH Devanagari Extra"/>
+                <w:sz w:val="40"/>
+                <w:szCs w:val="40"/>
+              </w:rPr>
+              <w:t xml:space="preserve">jÉÉ | qÉkÉÉåÿÈ | </w:t>
+            </w:r>
             <w:r>
               <w:rPr>
                 <w:rFonts w:ascii="BRH Devanagari Extra" w:hAnsi="BRH Devanagari Extra" w:cs="BRH Devanagari Extra"/>
@@ -4104,7 +4092,6 @@
               </w:rPr>
               <w:t>UÉÿÈ</w:t>
             </w:r>
-            <w:proofErr w:type="spellEnd"/>
             <w:r>
               <w:rPr>
                 <w:rFonts w:ascii="BRH Devanagari Extra" w:hAnsi="BRH Devanagari Extra" w:cs="BRH Devanagari Extra"/>
@@ -4212,7 +4199,6 @@
                 <w:szCs w:val="32"/>
               </w:rPr>
             </w:pPr>
-            <w:proofErr w:type="spellStart"/>
             <w:r>
               <w:rPr>
                 <w:rFonts w:ascii="BRH Devanagari Extra" w:hAnsi="BRH Devanagari Extra" w:cs="BRH Devanagari Extra"/>
@@ -4222,7 +4208,6 @@
               </w:rPr>
               <w:t>xÉÑ</w:t>
             </w:r>
-            <w:proofErr w:type="spellEnd"/>
             <w:r>
               <w:rPr>
                 <w:rFonts w:ascii="BRH Malayalam Extra" w:hAnsi="BRH Malayalam Extra" w:cs="BRH Devanagari Extra"/>
@@ -4232,7 +4217,6 @@
               </w:rPr>
               <w:t>–</w:t>
             </w:r>
-            <w:proofErr w:type="spellStart"/>
             <w:r>
               <w:rPr>
                 <w:rFonts w:ascii="BRH Devanagari Extra" w:hAnsi="BRH Devanagari Extra" w:cs="BRH Devanagari Extra"/>
@@ -4250,7 +4234,6 @@
               </w:rPr>
               <w:t>aÉÉïrÉ</w:t>
             </w:r>
-            <w:proofErr w:type="spellEnd"/>
             <w:r>
               <w:rPr>
                 <w:rFonts w:ascii="BRH Malayalam Extra" w:hAnsi="BRH Malayalam Extra" w:cs="BRH Devanagari Extra"/>
@@ -4265,25 +4248,7 @@
                 <w:sz w:val="40"/>
                 <w:szCs w:val="40"/>
               </w:rPr>
-              <w:t xml:space="preserve"> </w:t>
-            </w:r>
-            <w:proofErr w:type="spellStart"/>
-            <w:r>
-              <w:rPr>
-                <w:rFonts w:ascii="BRH Devanagari Extra" w:hAnsi="BRH Devanagari Extra" w:cs="BRH Devanagari Extra"/>
-                <w:sz w:val="40"/>
-                <w:szCs w:val="40"/>
-              </w:rPr>
-              <w:t>uÉÉ</w:t>
-            </w:r>
-            <w:proofErr w:type="spellEnd"/>
-            <w:r>
-              <w:rPr>
-                <w:rFonts w:ascii="BRH Devanagari Extra" w:hAnsi="BRH Devanagari Extra" w:cs="BRH Devanagari Extra"/>
-                <w:sz w:val="40"/>
-                <w:szCs w:val="40"/>
-              </w:rPr>
-              <w:t xml:space="preserve"> L</w:t>
+              <w:t xml:space="preserve"> uÉÉ L</w:t>
             </w:r>
             <w:r>
               <w:rPr>
@@ -4293,34 +4258,14 @@
               </w:rPr>
               <w:t>–</w:t>
             </w:r>
-            <w:proofErr w:type="spellStart"/>
-            <w:r>
-              <w:rPr>
-                <w:rFonts w:ascii="BRH Devanagari Extra" w:hAnsi="BRH Devanagari Extra" w:cs="BRH Devanagari Extra"/>
-                <w:sz w:val="40"/>
-                <w:szCs w:val="40"/>
-              </w:rPr>
-              <w:t>wÉ</w:t>
-            </w:r>
-            <w:proofErr w:type="spellEnd"/>
-            <w:r>
-              <w:rPr>
-                <w:rFonts w:ascii="BRH Devanagari Extra" w:hAnsi="BRH Devanagari Extra" w:cs="BRH Devanagari Extra"/>
-                <w:sz w:val="40"/>
-                <w:szCs w:val="40"/>
-              </w:rPr>
-              <w:t xml:space="preserve"> </w:t>
-            </w:r>
-            <w:proofErr w:type="spellStart"/>
-            <w:r>
-              <w:rPr>
-                <w:rFonts w:ascii="BRH Devanagari Extra" w:hAnsi="BRH Devanagari Extra" w:cs="BRH Devanagari Extra"/>
-                <w:sz w:val="40"/>
-                <w:szCs w:val="40"/>
-              </w:rPr>
-              <w:t>sÉÉå</w:t>
-            </w:r>
-            <w:proofErr w:type="spellEnd"/>
+            <w:r>
+              <w:rPr>
+                <w:rFonts w:ascii="BRH Devanagari Extra" w:hAnsi="BRH Devanagari Extra" w:cs="BRH Devanagari Extra"/>
+                <w:sz w:val="40"/>
+                <w:szCs w:val="40"/>
+              </w:rPr>
+              <w:t>wÉ sÉÉå</w:t>
+            </w:r>
             <w:r>
               <w:rPr>
                 <w:rFonts w:ascii="BRH Malayalam Extra" w:hAnsi="BRH Malayalam Extra" w:cs="BRH Devanagari Extra"/>
@@ -4329,7 +4274,6 @@
               </w:rPr>
               <w:t>–</w:t>
             </w:r>
-            <w:proofErr w:type="spellStart"/>
             <w:r>
               <w:rPr>
                 <w:rFonts w:ascii="BRH Devanagari Extra" w:hAnsi="BRH Devanagari Extra" w:cs="BRH Devanagari Extra"/>
@@ -4338,7 +4282,6 @@
               </w:rPr>
               <w:t>MüÉrÉÉåmÉþ</w:t>
             </w:r>
-            <w:proofErr w:type="spellEnd"/>
           </w:p>
         </w:tc>
         <w:tc>
@@ -4356,7 +4299,6 @@
                 <w:szCs w:val="32"/>
               </w:rPr>
             </w:pPr>
-            <w:proofErr w:type="spellStart"/>
             <w:r>
               <w:rPr>
                 <w:rFonts w:ascii="BRH Devanagari Extra" w:hAnsi="BRH Devanagari Extra" w:cs="BRH Devanagari Extra"/>
@@ -4365,7 +4307,6 @@
               </w:rPr>
               <w:t>xÉÑ</w:t>
             </w:r>
-            <w:proofErr w:type="spellEnd"/>
             <w:r>
               <w:rPr>
                 <w:rFonts w:ascii="BRH Malayalam Extra" w:hAnsi="BRH Malayalam Extra" w:cs="BRH Devanagari Extra"/>
@@ -4375,7 +4316,6 @@
               </w:rPr>
               <w:t>–</w:t>
             </w:r>
-            <w:proofErr w:type="spellStart"/>
             <w:r>
               <w:rPr>
                 <w:rFonts w:ascii="BRH Devanagari Extra" w:hAnsi="BRH Devanagari Extra" w:cs="BRH Devanagari Extra"/>
@@ -4385,7 +4325,6 @@
               </w:rPr>
               <w:t>uÉ</w:t>
             </w:r>
-            <w:proofErr w:type="spellEnd"/>
             <w:r>
               <w:rPr>
                 <w:rFonts w:ascii="BRH Malayalam Extra" w:hAnsi="BRH Malayalam Extra" w:cs="BRH Devanagari Extra"/>
@@ -4395,7 +4334,6 @@
               </w:rPr>
               <w:t>–</w:t>
             </w:r>
-            <w:proofErr w:type="spellStart"/>
             <w:r>
               <w:rPr>
                 <w:rFonts w:ascii="BRH Devanagari Extra" w:hAnsi="BRH Devanagari Extra" w:cs="BRH Devanagari Extra"/>
@@ -4404,7 +4342,6 @@
               </w:rPr>
               <w:t>aÉÉïrÉ</w:t>
             </w:r>
-            <w:proofErr w:type="spellEnd"/>
             <w:r>
               <w:rPr>
                 <w:rFonts w:ascii="BRH Malayalam Extra" w:hAnsi="BRH Malayalam Extra" w:cs="BRH Devanagari Extra"/>
@@ -4419,25 +4356,7 @@
                 <w:sz w:val="40"/>
                 <w:szCs w:val="40"/>
               </w:rPr>
-              <w:t xml:space="preserve"> </w:t>
-            </w:r>
-            <w:proofErr w:type="spellStart"/>
-            <w:r>
-              <w:rPr>
-                <w:rFonts w:ascii="BRH Devanagari Extra" w:hAnsi="BRH Devanagari Extra" w:cs="BRH Devanagari Extra"/>
-                <w:sz w:val="40"/>
-                <w:szCs w:val="40"/>
-              </w:rPr>
-              <w:t>uÉÉ</w:t>
-            </w:r>
-            <w:proofErr w:type="spellEnd"/>
-            <w:r>
-              <w:rPr>
-                <w:rFonts w:ascii="BRH Devanagari Extra" w:hAnsi="BRH Devanagari Extra" w:cs="BRH Devanagari Extra"/>
-                <w:sz w:val="40"/>
-                <w:szCs w:val="40"/>
-              </w:rPr>
-              <w:t xml:space="preserve"> L</w:t>
+              <w:t xml:space="preserve"> uÉÉ L</w:t>
             </w:r>
             <w:r>
               <w:rPr>
@@ -4447,34 +4366,14 @@
               </w:rPr>
               <w:t>–</w:t>
             </w:r>
-            <w:proofErr w:type="spellStart"/>
-            <w:r>
-              <w:rPr>
-                <w:rFonts w:ascii="BRH Devanagari Extra" w:hAnsi="BRH Devanagari Extra" w:cs="BRH Devanagari Extra"/>
-                <w:sz w:val="40"/>
-                <w:szCs w:val="40"/>
-              </w:rPr>
-              <w:t>wÉ</w:t>
-            </w:r>
-            <w:proofErr w:type="spellEnd"/>
-            <w:r>
-              <w:rPr>
-                <w:rFonts w:ascii="BRH Devanagari Extra" w:hAnsi="BRH Devanagari Extra" w:cs="BRH Devanagari Extra"/>
-                <w:sz w:val="40"/>
-                <w:szCs w:val="40"/>
-              </w:rPr>
-              <w:t xml:space="preserve"> </w:t>
-            </w:r>
-            <w:proofErr w:type="spellStart"/>
-            <w:r>
-              <w:rPr>
-                <w:rFonts w:ascii="BRH Devanagari Extra" w:hAnsi="BRH Devanagari Extra" w:cs="BRH Devanagari Extra"/>
-                <w:sz w:val="40"/>
-                <w:szCs w:val="40"/>
-              </w:rPr>
-              <w:t>sÉÉå</w:t>
-            </w:r>
-            <w:proofErr w:type="spellEnd"/>
+            <w:r>
+              <w:rPr>
+                <w:rFonts w:ascii="BRH Devanagari Extra" w:hAnsi="BRH Devanagari Extra" w:cs="BRH Devanagari Extra"/>
+                <w:sz w:val="40"/>
+                <w:szCs w:val="40"/>
+              </w:rPr>
+              <w:t>wÉ sÉÉå</w:t>
+            </w:r>
             <w:r>
               <w:rPr>
                 <w:rFonts w:ascii="BRH Malayalam Extra" w:hAnsi="BRH Malayalam Extra" w:cs="BRH Devanagari Extra"/>
@@ -4483,7 +4382,6 @@
               </w:rPr>
               <w:t>–</w:t>
             </w:r>
-            <w:proofErr w:type="spellStart"/>
             <w:r>
               <w:rPr>
                 <w:rFonts w:ascii="BRH Devanagari Extra" w:hAnsi="BRH Devanagari Extra" w:cs="BRH Devanagari Extra"/>
@@ -4492,7 +4390,6 @@
               </w:rPr>
               <w:t>MüÉrÉÉåmÉþ</w:t>
             </w:r>
-            <w:proofErr w:type="spellEnd"/>
           </w:p>
         </w:tc>
       </w:tr>
@@ -4531,7 +4428,6 @@
                 <w:szCs w:val="28"/>
                 <w:lang w:bidi="ta-IN"/>
               </w:rPr>
-              <w:lastRenderedPageBreak/>
               <w:t>5.7.8.</w:t>
             </w:r>
             <w:r>
@@ -4623,7 +4519,6 @@
                 <w:szCs w:val="36"/>
               </w:rPr>
             </w:pPr>
-            <w:proofErr w:type="spellStart"/>
             <w:r>
               <w:rPr>
                 <w:rFonts w:ascii="BRH Devanagari Extra" w:hAnsi="BRH Devanagari Extra" w:cs="BRH Devanagari Extra"/>
@@ -4632,7 +4527,6 @@
               </w:rPr>
               <w:t>pÉ</w:t>
             </w:r>
-            <w:proofErr w:type="spellEnd"/>
             <w:r>
               <w:rPr>
                 <w:rFonts w:ascii="BRH Malayalam Extra" w:hAnsi="BRH Malayalam Extra" w:cs="BRH Devanagari Extra"/>
@@ -4641,7 +4535,6 @@
               </w:rPr>
               <w:t>–</w:t>
             </w:r>
-            <w:proofErr w:type="spellStart"/>
             <w:r>
               <w:rPr>
                 <w:rFonts w:ascii="BRH Devanagari Extra" w:hAnsi="BRH Devanagari Extra" w:cs="BRH Devanagari Extra"/>
@@ -4650,7 +4543,6 @@
               </w:rPr>
               <w:t>uÉ</w:t>
             </w:r>
-            <w:proofErr w:type="spellEnd"/>
             <w:r>
               <w:rPr>
                 <w:rFonts w:ascii="BRH Malayalam Extra" w:hAnsi="BRH Malayalam Extra" w:cs="BRH Devanagari Extra"/>
@@ -4659,7 +4551,6 @@
               </w:rPr>
               <w:t>–</w:t>
             </w:r>
-            <w:proofErr w:type="spellStart"/>
             <w:r>
               <w:rPr>
                 <w:rFonts w:ascii="BRH Devanagari Extra" w:hAnsi="BRH Devanagari Extra" w:cs="BRH Devanagari Extra"/>
@@ -4668,7 +4559,6 @@
               </w:rPr>
               <w:t>ÌiÉ</w:t>
             </w:r>
-            <w:proofErr w:type="spellEnd"/>
             <w:r>
               <w:rPr>
                 <w:rFonts w:ascii="BRH Malayalam Extra" w:hAnsi="BRH Malayalam Extra" w:cs="BRH Devanagari Extra"/>
@@ -4695,7 +4585,6 @@
                 <w:szCs w:val="40"/>
               </w:rPr>
             </w:pPr>
-            <w:proofErr w:type="spellStart"/>
             <w:r>
               <w:rPr>
                 <w:rFonts w:ascii="BRH Devanagari Extra" w:hAnsi="BRH Devanagari Extra" w:cs="BRH Devanagari Extra"/>
@@ -4704,7 +4593,6 @@
               </w:rPr>
               <w:t>AÉWÒûþiÉÏlÉÉ</w:t>
             </w:r>
-            <w:proofErr w:type="spellEnd"/>
             <w:r>
               <w:rPr>
                 <w:rFonts w:ascii="BRH Malayalam Extra" w:hAnsi="BRH Malayalam Extra" w:cs="BRH Devanagari Extra"/>
@@ -4713,25 +4601,14 @@
               </w:rPr>
               <w:t>–</w:t>
             </w:r>
-            <w:proofErr w:type="spellStart"/>
             <w:r>
               <w:rPr>
                 <w:rFonts w:ascii="BRH Devanagari Extra" w:hAnsi="BRH Devanagari Extra" w:cs="BRH Devanagari Extra"/>
                 <w:sz w:val="36"/>
                 <w:szCs w:val="36"/>
               </w:rPr>
-              <w:t>ÍqÉirÉÉ</w:t>
-            </w:r>
-            <w:proofErr w:type="spellEnd"/>
-            <w:r>
-              <w:rPr>
-                <w:rFonts w:ascii="BRH Devanagari Extra" w:hAnsi="BRH Devanagari Extra" w:cs="BRH Devanagari Extra"/>
-                <w:sz w:val="36"/>
-                <w:szCs w:val="36"/>
-              </w:rPr>
-              <w:t xml:space="preserve"> - </w:t>
-            </w:r>
-            <w:proofErr w:type="spellStart"/>
+              <w:t xml:space="preserve">ÍqÉirÉÉ - </w:t>
+            </w:r>
             <w:r>
               <w:rPr>
                 <w:rFonts w:ascii="BRH Devanagari Extra" w:hAnsi="BRH Devanagari Extra" w:cs="BRH Devanagari Extra"/>
@@ -4749,7 +4626,6 @@
               </w:rPr>
               <w:t>Õû</w:t>
             </w:r>
-            <w:proofErr w:type="spellEnd"/>
             <w:r>
               <w:rPr>
                 <w:rFonts w:ascii="BRH Malayalam Extra" w:hAnsi="BRH Malayalam Extra" w:cs="BRH Devanagari Extra"/>
@@ -4758,7 +4634,6 @@
               </w:rPr>
               <w:t>–</w:t>
             </w:r>
-            <w:proofErr w:type="spellStart"/>
             <w:r>
               <w:rPr>
                 <w:rFonts w:ascii="BRH Devanagari Extra" w:hAnsi="BRH Devanagari Extra" w:cs="BRH Devanagari Extra"/>
@@ -4767,7 +4642,6 @@
               </w:rPr>
               <w:t>iÉÏ</w:t>
             </w:r>
-            <w:proofErr w:type="spellEnd"/>
             <w:r>
               <w:rPr>
                 <w:rFonts w:ascii="BRH Malayalam Extra" w:hAnsi="BRH Malayalam Extra" w:cs="BRH Devanagari Extra"/>
@@ -4776,7 +4650,6 @@
               </w:rPr>
               <w:t>–</w:t>
             </w:r>
-            <w:proofErr w:type="spellStart"/>
             <w:r>
               <w:rPr>
                 <w:rFonts w:ascii="BRH Devanagari Extra" w:hAnsi="BRH Devanagari Extra" w:cs="BRH Devanagari Extra"/>
@@ -4785,7 +4658,6 @@
               </w:rPr>
               <w:t>lÉÉ</w:t>
             </w:r>
-            <w:proofErr w:type="spellEnd"/>
             <w:r>
               <w:rPr>
                 <w:rFonts w:ascii="BRH Malayalam Extra" w:hAnsi="BRH Malayalam Extra" w:cs="BRH Devanagari Extra"/>
@@ -4794,41 +4666,13 @@
               </w:rPr>
               <w:t>–</w:t>
             </w:r>
-            <w:proofErr w:type="spellStart"/>
             <w:r>
               <w:rPr>
                 <w:rFonts w:ascii="BRH Devanagari Extra" w:hAnsi="BRH Devanagari Extra" w:cs="BRH Devanagari Extra"/>
                 <w:sz w:val="36"/>
                 <w:szCs w:val="36"/>
               </w:rPr>
-              <w:t>qÉç</w:t>
-            </w:r>
-            <w:proofErr w:type="spellEnd"/>
-            <w:r>
-              <w:rPr>
-                <w:rFonts w:ascii="BRH Devanagari Extra" w:hAnsi="BRH Devanagari Extra" w:cs="BRH Devanagari Extra"/>
-                <w:sz w:val="36"/>
-                <w:szCs w:val="36"/>
-              </w:rPr>
-              <w:t xml:space="preserve"> | </w:t>
-            </w:r>
-            <w:proofErr w:type="spellStart"/>
-            <w:r>
-              <w:rPr>
-                <w:rFonts w:ascii="BRH Devanagari Extra" w:hAnsi="BRH Devanagari Extra" w:cs="BRH Devanagari Extra"/>
-                <w:sz w:val="36"/>
-                <w:szCs w:val="36"/>
-              </w:rPr>
-              <w:t>CÌiÉþ</w:t>
-            </w:r>
-            <w:proofErr w:type="spellEnd"/>
-            <w:r>
-              <w:rPr>
-                <w:rFonts w:ascii="BRH Devanagari Extra" w:hAnsi="BRH Devanagari Extra" w:cs="BRH Devanagari Extra"/>
-                <w:sz w:val="36"/>
-                <w:szCs w:val="36"/>
-              </w:rPr>
-              <w:t xml:space="preserve"> |</w:t>
+              <w:t>qÉç | CÌiÉþ |</w:t>
             </w:r>
           </w:p>
         </w:tc>
@@ -4851,7 +4695,6 @@
                 <w:szCs w:val="36"/>
               </w:rPr>
             </w:pPr>
-            <w:proofErr w:type="spellStart"/>
             <w:r>
               <w:rPr>
                 <w:rFonts w:ascii="BRH Devanagari Extra" w:hAnsi="BRH Devanagari Extra" w:cs="BRH Devanagari Extra"/>
@@ -4860,7 +4703,6 @@
               </w:rPr>
               <w:t>pÉ</w:t>
             </w:r>
-            <w:proofErr w:type="spellEnd"/>
             <w:r>
               <w:rPr>
                 <w:rFonts w:ascii="BRH Malayalam Extra" w:hAnsi="BRH Malayalam Extra" w:cs="BRH Devanagari Extra"/>
@@ -4869,7 +4711,6 @@
               </w:rPr>
               <w:t>–</w:t>
             </w:r>
-            <w:proofErr w:type="spellStart"/>
             <w:r>
               <w:rPr>
                 <w:rFonts w:ascii="BRH Devanagari Extra" w:hAnsi="BRH Devanagari Extra" w:cs="BRH Devanagari Extra"/>
@@ -4878,7 +4719,6 @@
               </w:rPr>
               <w:t>uÉ</w:t>
             </w:r>
-            <w:proofErr w:type="spellEnd"/>
             <w:r>
               <w:rPr>
                 <w:rFonts w:ascii="BRH Malayalam Extra" w:hAnsi="BRH Malayalam Extra" w:cs="BRH Devanagari Extra"/>
@@ -4887,7 +4727,6 @@
               </w:rPr>
               <w:t>–</w:t>
             </w:r>
-            <w:proofErr w:type="spellStart"/>
             <w:r>
               <w:rPr>
                 <w:rFonts w:ascii="BRH Devanagari Extra" w:hAnsi="BRH Devanagari Extra" w:cs="BRH Devanagari Extra"/>
@@ -4896,7 +4735,6 @@
               </w:rPr>
               <w:t>ÌiÉ</w:t>
             </w:r>
-            <w:proofErr w:type="spellEnd"/>
             <w:r>
               <w:rPr>
                 <w:rFonts w:ascii="BRH Malayalam Extra" w:hAnsi="BRH Malayalam Extra" w:cs="BRH Devanagari Extra"/>
@@ -4923,7 +4761,6 @@
                 <w:szCs w:val="36"/>
               </w:rPr>
             </w:pPr>
-            <w:proofErr w:type="spellStart"/>
             <w:r>
               <w:rPr>
                 <w:rFonts w:ascii="BRH Devanagari Extra" w:hAnsi="BRH Devanagari Extra" w:cs="BRH Devanagari Extra"/>
@@ -4932,7 +4769,6 @@
               </w:rPr>
               <w:t>AÉWÒûþiÉÏlÉÉ</w:t>
             </w:r>
-            <w:proofErr w:type="spellEnd"/>
             <w:r>
               <w:rPr>
                 <w:rFonts w:ascii="BRH Malayalam Extra" w:hAnsi="BRH Malayalam Extra" w:cs="BRH Devanagari Extra"/>
@@ -4941,25 +4777,14 @@
               </w:rPr>
               <w:t>–</w:t>
             </w:r>
-            <w:proofErr w:type="spellStart"/>
             <w:r>
               <w:rPr>
                 <w:rFonts w:ascii="BRH Devanagari Extra" w:hAnsi="BRH Devanagari Extra" w:cs="BRH Devanagari Extra"/>
                 <w:sz w:val="36"/>
                 <w:szCs w:val="36"/>
               </w:rPr>
-              <w:t>ÍqÉirÉÉ</w:t>
-            </w:r>
-            <w:proofErr w:type="spellEnd"/>
-            <w:r>
-              <w:rPr>
-                <w:rFonts w:ascii="BRH Devanagari Extra" w:hAnsi="BRH Devanagari Extra" w:cs="BRH Devanagari Extra"/>
-                <w:sz w:val="36"/>
-                <w:szCs w:val="36"/>
-              </w:rPr>
-              <w:t xml:space="preserve"> - </w:t>
-            </w:r>
-            <w:proofErr w:type="spellStart"/>
+              <w:t xml:space="preserve">ÍqÉirÉÉ - </w:t>
+            </w:r>
             <w:r>
               <w:rPr>
                 <w:rFonts w:ascii="BRH Devanagari Extra" w:hAnsi="BRH Devanagari Extra" w:cs="BRH Devanagari Extra"/>
@@ -4978,7 +4803,6 @@
               </w:rPr>
               <w:t>Ò</w:t>
             </w:r>
-            <w:proofErr w:type="spellEnd"/>
             <w:r>
               <w:rPr>
                 <w:rFonts w:ascii="BRH Malayalam Extra" w:hAnsi="BRH Malayalam Extra" w:cs="BRH Devanagari Extra"/>
@@ -4988,7 +4812,6 @@
               </w:rPr>
               <w:t>–</w:t>
             </w:r>
-            <w:proofErr w:type="spellStart"/>
             <w:r>
               <w:rPr>
                 <w:rFonts w:ascii="BRH Devanagari Extra" w:hAnsi="BRH Devanagari Extra" w:cs="BRH Devanagari Extra"/>
@@ -5006,7 +4829,6 @@
               </w:rPr>
               <w:t>ÉÏ</w:t>
             </w:r>
-            <w:proofErr w:type="spellEnd"/>
             <w:r>
               <w:rPr>
                 <w:rFonts w:ascii="BRH Malayalam Extra" w:hAnsi="BRH Malayalam Extra" w:cs="BRH Devanagari Extra"/>
@@ -5015,7 +4837,6 @@
               </w:rPr>
               <w:t>–</w:t>
             </w:r>
-            <w:proofErr w:type="spellStart"/>
             <w:r>
               <w:rPr>
                 <w:rFonts w:ascii="BRH Devanagari Extra" w:hAnsi="BRH Devanagari Extra" w:cs="BRH Devanagari Extra"/>
@@ -5024,7 +4845,6 @@
               </w:rPr>
               <w:t>lÉÉ</w:t>
             </w:r>
-            <w:proofErr w:type="spellEnd"/>
             <w:r>
               <w:rPr>
                 <w:rFonts w:ascii="BRH Malayalam Extra" w:hAnsi="BRH Malayalam Extra" w:cs="BRH Devanagari Extra"/>
@@ -5033,58 +4853,30 @@
               </w:rPr>
               <w:t>–</w:t>
             </w:r>
-            <w:proofErr w:type="spellStart"/>
             <w:r>
               <w:rPr>
                 <w:rFonts w:ascii="BRH Devanagari Extra" w:hAnsi="BRH Devanagari Extra" w:cs="BRH Devanagari Extra"/>
                 <w:sz w:val="36"/>
                 <w:szCs w:val="36"/>
               </w:rPr>
-              <w:t>qÉç</w:t>
-            </w:r>
-            <w:proofErr w:type="spellEnd"/>
+              <w:t>qÉç | CÌiÉþ |</w:t>
+            </w:r>
+          </w:p>
+          <w:p>
+            <w:pPr>
+              <w:spacing w:before="0" w:line="240" w:lineRule="auto"/>
+              <w:rPr>
+                <w:rFonts w:ascii="BRH Devanagari Extra" w:hAnsi="BRH Devanagari Extra" w:cs="BRH Devanagari Extra"/>
+                <w:sz w:val="40"/>
+                <w:szCs w:val="40"/>
+              </w:rPr>
+            </w:pPr>
             <w:r>
               <w:rPr>
                 <w:rFonts w:ascii="BRH Devanagari Extra" w:hAnsi="BRH Devanagari Extra" w:cs="BRH Devanagari Extra"/>
                 <w:sz w:val="36"/>
                 <w:szCs w:val="36"/>
               </w:rPr>
-              <w:t xml:space="preserve"> | </w:t>
-            </w:r>
-            <w:proofErr w:type="spellStart"/>
-            <w:r>
-              <w:rPr>
-                <w:rFonts w:ascii="BRH Devanagari Extra" w:hAnsi="BRH Devanagari Extra" w:cs="BRH Devanagari Extra"/>
-                <w:sz w:val="36"/>
-                <w:szCs w:val="36"/>
-              </w:rPr>
-              <w:t>CÌiÉþ</w:t>
-            </w:r>
-            <w:proofErr w:type="spellEnd"/>
-            <w:r>
-              <w:rPr>
-                <w:rFonts w:ascii="BRH Devanagari Extra" w:hAnsi="BRH Devanagari Extra" w:cs="BRH Devanagari Extra"/>
-                <w:sz w:val="36"/>
-                <w:szCs w:val="36"/>
-              </w:rPr>
-              <w:t xml:space="preserve"> |</w:t>
-            </w:r>
-          </w:p>
-          <w:p>
-            <w:pPr>
-              <w:spacing w:before="0" w:line="240" w:lineRule="auto"/>
-              <w:rPr>
-                <w:rFonts w:ascii="BRH Devanagari Extra" w:hAnsi="BRH Devanagari Extra" w:cs="BRH Devanagari Extra"/>
-                <w:sz w:val="40"/>
-                <w:szCs w:val="40"/>
-              </w:rPr>
-            </w:pPr>
-            <w:r>
-              <w:rPr>
-                <w:rFonts w:ascii="BRH Devanagari Extra" w:hAnsi="BRH Devanagari Extra" w:cs="BRH Devanagari Extra"/>
-                <w:sz w:val="36"/>
-                <w:szCs w:val="36"/>
-              </w:rPr>
               <w:t>(</w:t>
             </w:r>
             <w:r>
@@ -5092,23 +4884,7 @@
                 <w:sz w:val="32"/>
                 <w:szCs w:val="32"/>
               </w:rPr>
-              <w:t xml:space="preserve">it is </w:t>
-            </w:r>
-            <w:proofErr w:type="spellStart"/>
-            <w:r>
-              <w:rPr>
-                <w:sz w:val="32"/>
-                <w:szCs w:val="32"/>
-              </w:rPr>
-              <w:t>hraswam</w:t>
-            </w:r>
-            <w:proofErr w:type="spellEnd"/>
-            <w:r>
-              <w:rPr>
-                <w:sz w:val="32"/>
-                <w:szCs w:val="32"/>
-              </w:rPr>
-              <w:t>)</w:t>
+              <w:t>it is hraswam)</w:t>
             </w:r>
           </w:p>
         </w:tc>
@@ -5214,7 +4990,6 @@
                 <w:szCs w:val="28"/>
               </w:rPr>
             </w:pPr>
-            <w:proofErr w:type="spellStart"/>
             <w:r>
               <w:rPr>
                 <w:rFonts w:ascii="BRH Devanagari Extra" w:hAnsi="BRH Devanagari Extra" w:cs="BRH Devanagari Extra"/>
@@ -5223,7 +4998,6 @@
               </w:rPr>
               <w:t>LþMüÉS</w:t>
             </w:r>
-            <w:proofErr w:type="spellEnd"/>
             <w:r>
               <w:rPr>
                 <w:rFonts w:ascii="BRH Malayalam Extra" w:hAnsi="BRH Malayalam Extra" w:cs="BRH Devanagari Extra"/>
@@ -5232,7 +5006,6 @@
               </w:rPr>
               <w:t>–</w:t>
             </w:r>
-            <w:proofErr w:type="spellStart"/>
             <w:r>
               <w:rPr>
                 <w:rFonts w:ascii="BRH Devanagari Extra" w:hAnsi="BRH Devanagari Extra" w:cs="BRH Devanagari Extra"/>
@@ -5248,16 +5021,7 @@
                 <w:sz w:val="40"/>
                 <w:szCs w:val="40"/>
               </w:rPr>
-              <w:t>ÌSþirÉæ</w:t>
-            </w:r>
-            <w:proofErr w:type="spellEnd"/>
-            <w:r>
-              <w:rPr>
-                <w:rFonts w:ascii="BRH Devanagari Extra" w:hAnsi="BRH Devanagari Extra" w:cs="BRH Devanagari Extra"/>
-                <w:sz w:val="40"/>
-                <w:szCs w:val="40"/>
-              </w:rPr>
-              <w:t xml:space="preserve"> ²ÉS</w:t>
+              <w:t>ÌSþirÉæ ²ÉS</w:t>
             </w:r>
             <w:r>
               <w:rPr>
@@ -5267,7 +5031,6 @@
               </w:rPr>
               <w:t>–</w:t>
             </w:r>
-            <w:proofErr w:type="spellStart"/>
             <w:r>
               <w:rPr>
                 <w:rFonts w:ascii="BRH Devanagari Extra" w:hAnsi="BRH Devanagari Extra" w:cs="BRH Devanagari Extra"/>
@@ -5276,7 +5039,6 @@
               </w:rPr>
               <w:t>zÉÏ</w:t>
             </w:r>
-            <w:proofErr w:type="spellEnd"/>
           </w:p>
         </w:tc>
         <w:tc>
@@ -5297,7 +5059,6 @@
                 <w:szCs w:val="32"/>
               </w:rPr>
             </w:pPr>
-            <w:proofErr w:type="spellStart"/>
             <w:r>
               <w:rPr>
                 <w:rFonts w:ascii="BRH Devanagari Extra" w:hAnsi="BRH Devanagari Extra" w:cs="BRH Devanagari Extra"/>
@@ -5306,7 +5067,6 @@
               </w:rPr>
               <w:t>LþMüÉS</w:t>
             </w:r>
-            <w:proofErr w:type="spellEnd"/>
             <w:r>
               <w:rPr>
                 <w:rFonts w:ascii="BRH Malayalam Extra" w:hAnsi="BRH Malayalam Extra" w:cs="BRH Devanagari Extra"/>
@@ -5315,7 +5075,6 @@
               </w:rPr>
               <w:t>–</w:t>
             </w:r>
-            <w:proofErr w:type="spellStart"/>
             <w:r>
               <w:rPr>
                 <w:rFonts w:ascii="BRH Devanagari Extra" w:hAnsi="BRH Devanagari Extra" w:cs="BRH Devanagari Extra"/>
@@ -5331,16 +5090,7 @@
                 <w:sz w:val="40"/>
                 <w:szCs w:val="40"/>
               </w:rPr>
-              <w:t>ÌSþirÉæ</w:t>
-            </w:r>
-            <w:proofErr w:type="spellEnd"/>
-            <w:r>
-              <w:rPr>
-                <w:rFonts w:ascii="BRH Devanagari Extra" w:hAnsi="BRH Devanagari Extra" w:cs="BRH Devanagari Extra"/>
-                <w:sz w:val="40"/>
-                <w:szCs w:val="40"/>
-              </w:rPr>
-              <w:t xml:space="preserve"> ²ÉS</w:t>
+              <w:t>ÌSþirÉæ ²ÉS</w:t>
             </w:r>
             <w:r>
               <w:rPr>
@@ -5350,7 +5100,6 @@
               </w:rPr>
               <w:t>–</w:t>
             </w:r>
-            <w:proofErr w:type="spellStart"/>
             <w:r>
               <w:rPr>
                 <w:rFonts w:ascii="BRH Devanagari Extra" w:hAnsi="BRH Devanagari Extra" w:cs="BRH Devanagari Extra"/>
@@ -5359,7 +5108,6 @@
               </w:rPr>
               <w:t>zÉÏ</w:t>
             </w:r>
-            <w:proofErr w:type="spellEnd"/>
           </w:p>
         </w:tc>
         <w:tc>
@@ -5656,6 +5404,7 @@
                 <w:sz w:val="32"/>
                 <w:szCs w:val="32"/>
               </w:rPr>
+              <w:lastRenderedPageBreak/>
               <w:t>Section, Paragraph</w:t>
             </w:r>
           </w:p>
@@ -5804,7 +5553,6 @@
                 <w:szCs w:val="32"/>
               </w:rPr>
             </w:pPr>
-            <w:proofErr w:type="spellStart"/>
             <w:r>
               <w:rPr>
                 <w:rFonts w:ascii="BRH Devanagari Extra" w:hAnsi="BRH Devanagari Extra" w:cs="BRH Devanagari Extra"/>
@@ -5813,7 +5561,6 @@
               </w:rPr>
               <w:t>xÉÇiÉþÌiÉò</w:t>
             </w:r>
-            <w:proofErr w:type="spellEnd"/>
             <w:r>
               <w:rPr>
                 <w:rFonts w:ascii="BRH Devanagari Extra" w:hAnsi="BRH Devanagari Extra" w:cs="BRH Devanagari Extra"/>
@@ -5822,7 +5569,6 @@
               </w:rPr>
               <w:t xml:space="preserve"> </w:t>
             </w:r>
-            <w:proofErr w:type="spellStart"/>
             <w:r>
               <w:rPr>
                 <w:rFonts w:ascii="BRH Devanagari Extra" w:hAnsi="BRH Devanagari Extra" w:cs="BRH Devanagari Extra"/>
@@ -5838,27 +5584,8 @@
                 <w:sz w:val="40"/>
                 <w:szCs w:val="40"/>
               </w:rPr>
-              <w:t>uÉýlrÉÉÿprÉÉýóèý</w:t>
-            </w:r>
-            <w:proofErr w:type="spellEnd"/>
-            <w:r>
-              <w:rPr>
-                <w:rFonts w:ascii="BRH Devanagari Extra" w:hAnsi="BRH Devanagari Extra" w:cs="BRH Devanagari Extra"/>
-                <w:sz w:val="40"/>
-                <w:szCs w:val="40"/>
-              </w:rPr>
-              <w:t xml:space="preserve"> </w:t>
-            </w:r>
-            <w:proofErr w:type="spellStart"/>
-            <w:r>
-              <w:rPr>
-                <w:rFonts w:ascii="BRH Devanagari Extra" w:hAnsi="BRH Devanagari Extra" w:cs="BRH Devanagari Extra"/>
-                <w:sz w:val="40"/>
-                <w:szCs w:val="40"/>
-              </w:rPr>
-              <w:t>zÉÑMüÉÿlÉç</w:t>
-            </w:r>
-            <w:proofErr w:type="spellEnd"/>
+              <w:t>uÉýlrÉÉÿprÉÉýóèý zÉÑMüÉÿlÉç</w:t>
+            </w:r>
           </w:p>
         </w:tc>
         <w:tc>
@@ -5873,25 +5600,14 @@
                 <w:szCs w:val="32"/>
               </w:rPr>
             </w:pPr>
-            <w:proofErr w:type="spellStart"/>
-            <w:r>
-              <w:rPr>
-                <w:rFonts w:ascii="BRH Devanagari Extra" w:hAnsi="BRH Devanagari Extra" w:cs="BRH Devanagari Extra"/>
-                <w:sz w:val="40"/>
-                <w:szCs w:val="40"/>
-              </w:rPr>
-              <w:t>xÉÇiÉþÌiÉò</w:t>
-            </w:r>
-            <w:proofErr w:type="spellEnd"/>
-            <w:r>
-              <w:rPr>
-                <w:rFonts w:ascii="BRH Devanagari Extra" w:hAnsi="BRH Devanagari Extra" w:cs="BRH Devanagari Extra"/>
-                <w:sz w:val="40"/>
-                <w:szCs w:val="40"/>
-              </w:rPr>
-              <w:t xml:space="preserve"> </w:t>
-            </w:r>
-            <w:proofErr w:type="spellStart"/>
+            <w:r>
+              <w:rPr>
+                <w:rFonts w:ascii="BRH Devanagari Extra" w:hAnsi="BRH Devanagari Extra" w:cs="BRH Devanagari Extra"/>
+                <w:sz w:val="40"/>
+                <w:szCs w:val="40"/>
+              </w:rPr>
+              <w:t xml:space="preserve">xÉÇiÉþÌiÉò </w:t>
+            </w:r>
             <w:r>
               <w:rPr>
                 <w:rFonts w:ascii="BRH Devanagari Extra" w:hAnsi="BRH Devanagari Extra" w:cs="BRH Devanagari Extra"/>
@@ -5907,27 +5623,8 @@
                 <w:sz w:val="40"/>
                 <w:szCs w:val="40"/>
               </w:rPr>
-              <w:t>uÉýlrÉÉÿprÉÉýóèý</w:t>
-            </w:r>
-            <w:proofErr w:type="spellEnd"/>
-            <w:r>
-              <w:rPr>
-                <w:rFonts w:ascii="BRH Devanagari Extra" w:hAnsi="BRH Devanagari Extra" w:cs="BRH Devanagari Extra"/>
-                <w:sz w:val="40"/>
-                <w:szCs w:val="40"/>
-              </w:rPr>
-              <w:t xml:space="preserve"> </w:t>
-            </w:r>
-            <w:proofErr w:type="spellStart"/>
-            <w:r>
-              <w:rPr>
-                <w:rFonts w:ascii="BRH Devanagari Extra" w:hAnsi="BRH Devanagari Extra" w:cs="BRH Devanagari Extra"/>
-                <w:sz w:val="40"/>
-                <w:szCs w:val="40"/>
-              </w:rPr>
-              <w:t>zÉÑMüÉÿlÉç</w:t>
-            </w:r>
-            <w:proofErr w:type="spellEnd"/>
+              <w:t>uÉýlrÉÉÿprÉÉýóèý zÉÑMüÉÿlÉç</w:t>
+            </w:r>
           </w:p>
         </w:tc>
       </w:tr>

</xml_diff>